<commit_message>
commit at remote repo creation
</commit_message>
<xml_diff>
--- a/contenu.docx
+++ b/contenu.docx
@@ -856,8 +856,6 @@
         </w:rPr>
         <w:t xml:space="preserve">utiliser les listes numérotées, listes à </w:t>
       </w:r>
-      <w:bookmarkStart w:id="0" w:name="_GoBack"/>
-      <w:bookmarkEnd w:id="0"/>
       <w:r>
         <w:rPr>
           <w:sz w:val="24"/>
@@ -1090,72 +1088,23 @@
           <w:sz w:val="24"/>
         </w:rPr>
         <w:br/>
-      </w:r>
-      <w:proofErr w:type="spellStart"/>
-      <w:r>
-        <w:rPr>
-          <w:sz w:val="24"/>
-        </w:rPr>
-        <w:t>Struts</w:t>
-      </w:r>
-      <w:proofErr w:type="spellEnd"/>
-      <w:r>
-        <w:rPr>
-          <w:sz w:val="24"/>
-        </w:rPr>
-        <w:t xml:space="preserve">, J2EE, JAVA, EL, JSTL, EJB, servlets, </w:t>
-      </w:r>
-      <w:proofErr w:type="spellStart"/>
-      <w:r>
-        <w:rPr>
-          <w:sz w:val="24"/>
-        </w:rPr>
-        <w:t>jsp</w:t>
-      </w:r>
-      <w:proofErr w:type="spellEnd"/>
-      <w:r>
-        <w:rPr>
-          <w:sz w:val="24"/>
-        </w:rPr>
-        <w:t xml:space="preserve">, Hibernate, HTML, </w:t>
-      </w:r>
-      <w:proofErr w:type="spellStart"/>
-      <w:r>
-        <w:rPr>
-          <w:sz w:val="24"/>
-        </w:rPr>
-        <w:t>javascript</w:t>
-      </w:r>
-      <w:proofErr w:type="spellEnd"/>
-      <w:r>
-        <w:rPr>
-          <w:sz w:val="24"/>
-        </w:rPr>
-        <w:t>, jQuery</w:t>
-      </w:r>
-    </w:p>
-    <w:p>
-      <w:pPr>
-        <w:pStyle w:val="ListParagraph"/>
-        <w:spacing w:after="0"/>
-        <w:rPr>
-          <w:sz w:val="24"/>
-        </w:rPr>
-      </w:pPr>
-      <w:r>
-        <w:rPr>
-          <w:sz w:val="24"/>
-        </w:rPr>
-        <w:t xml:space="preserve">Cette compétence est utilisé dans </w:t>
-      </w:r>
-      <w:proofErr w:type="gramStart"/>
-      <w:r>
-        <w:rPr>
-          <w:sz w:val="24"/>
-        </w:rPr>
-        <w:t>:</w:t>
-      </w:r>
-      <w:proofErr w:type="gramEnd"/>
+        <w:t>Struts, J2EE, JAVA, EL, JSTL, EJB, servlets, jsp, Hibernate, HTML, javascript, jQuery</w:t>
+      </w:r>
+    </w:p>
+    <w:p>
+      <w:pPr>
+        <w:pStyle w:val="ListParagraph"/>
+        <w:spacing w:after="0"/>
+        <w:rPr>
+          <w:sz w:val="24"/>
+        </w:rPr>
+      </w:pPr>
+      <w:r>
+        <w:rPr>
+          <w:sz w:val="24"/>
+        </w:rPr>
+        <w:t>Cette compétence est utilisé dans :</w:t>
+      </w:r>
       <w:r>
         <w:rPr>
           <w:sz w:val="24"/>
@@ -1190,13 +1139,12 @@
     </w:p>
     <w:p>
       <w:pPr>
-        <w:pStyle w:val="ListParagraph"/>
-        <w:spacing w:after="0"/>
-        <w:ind w:left="0"/>
-        <w:rPr>
-          <w:sz w:val="24"/>
-        </w:rPr>
-      </w:pPr>
+        <w:pStyle w:val="Heading1"/>
+        <w:jc w:val="center"/>
+      </w:pPr>
+      <w:r>
+        <w:t>PROJETS</w:t>
+      </w:r>
     </w:p>
     <w:p>
       <w:pPr>
@@ -1277,21 +1225,7 @@
         <w:rPr>
           <w:sz w:val="24"/>
         </w:rPr>
-        <w:t xml:space="preserve">application WEB (interaction serveur-client) en programmation fonctionnel </w:t>
-      </w:r>
-      <w:proofErr w:type="gramStart"/>
-      <w:r>
-        <w:rPr>
-          <w:sz w:val="24"/>
-        </w:rPr>
-        <w:t>( JS</w:t>
-      </w:r>
-      <w:proofErr w:type="gramEnd"/>
-      <w:r>
-        <w:rPr>
-          <w:sz w:val="24"/>
-        </w:rPr>
-        <w:t>, ELM )</w:t>
+        <w:t>application WEB (interaction serveur-client) en programmation fonctionnel ( JS, ELM )</w:t>
       </w:r>
     </w:p>
     <w:p>
@@ -1406,21 +1340,7 @@
         <w:rPr>
           <w:sz w:val="24"/>
         </w:rPr>
-        <w:t xml:space="preserve"> la programmation fonctionnelle, les langages JavaScript, </w:t>
-      </w:r>
-      <w:proofErr w:type="spellStart"/>
-      <w:r>
-        <w:rPr>
-          <w:sz w:val="24"/>
-        </w:rPr>
-        <w:t>TypeScript</w:t>
-      </w:r>
-      <w:proofErr w:type="spellEnd"/>
-      <w:r>
-        <w:rPr>
-          <w:sz w:val="24"/>
-        </w:rPr>
-        <w:t>, C#</w:t>
+        <w:t xml:space="preserve"> la programmation fonctionnelle, les langages JavaScript, TypeScript, C#</w:t>
       </w:r>
     </w:p>
     <w:p>
@@ -1500,12 +1420,6 @@
           <w:sz w:val="24"/>
         </w:rPr>
       </w:pPr>
-      <w:r>
-        <w:rPr>
-          <w:sz w:val="24"/>
-        </w:rPr>
-        <w:tab/>
-      </w:r>
       <w:r>
         <w:rPr>
           <w:b/>
@@ -1648,6 +1562,7 @@
       <w:pPr>
         <w:pStyle w:val="ListParagraph"/>
         <w:spacing w:after="0"/>
+        <w:ind w:left="0"/>
         <w:rPr>
           <w:b/>
           <w:bCs/>
@@ -1768,7 +1683,6 @@
         </w:rPr>
         <w:t xml:space="preserve"> : </w:t>
       </w:r>
-      <w:proofErr w:type="spellStart"/>
       <w:r>
         <w:rPr>
           <w:bCs/>
@@ -1777,7 +1691,6 @@
         </w:rPr>
         <w:t>Websphere</w:t>
       </w:r>
-      <w:proofErr w:type="spellEnd"/>
       <w:r>
         <w:rPr>
           <w:bCs/>
@@ -1862,25 +1775,7 @@
           <w:iCs/>
           <w:sz w:val="24"/>
         </w:rPr>
-        <w:t>EJB, MVC (</w:t>
-      </w:r>
-      <w:proofErr w:type="spellStart"/>
-      <w:r>
-        <w:rPr>
-          <w:bCs/>
-          <w:iCs/>
-          <w:sz w:val="24"/>
-        </w:rPr>
-        <w:t>Struts</w:t>
-      </w:r>
-      <w:proofErr w:type="spellEnd"/>
-      <w:r>
-        <w:rPr>
-          <w:bCs/>
-          <w:iCs/>
-          <w:sz w:val="24"/>
-        </w:rPr>
-        <w:t>)</w:t>
+        <w:t>EJB, MVC (Struts)</w:t>
       </w:r>
     </w:p>
     <w:p>
@@ -1929,7 +1824,7 @@
         </w:rPr>
         <w:t xml:space="preserve">, </w:t>
       </w:r>
-      <w:bookmarkStart w:id="1" w:name="persistence-6-1"/>
+      <w:bookmarkStart w:id="0" w:name="persistence-6-1"/>
       <w:r>
         <w:rPr>
           <w:bCs/>
@@ -1938,7 +1833,7 @@
         </w:rPr>
         <w:t>JDBC</w:t>
       </w:r>
-      <w:bookmarkEnd w:id="1"/>
+      <w:bookmarkEnd w:id="0"/>
       <w:r>
         <w:rPr>
           <w:bCs/>
@@ -2007,6 +1902,7 @@
       <w:pPr>
         <w:pStyle w:val="ListParagraph"/>
         <w:spacing w:after="0"/>
+        <w:ind w:left="0"/>
         <w:rPr>
           <w:b/>
           <w:sz w:val="24"/>
@@ -2037,6 +1933,7 @@
         <w:rPr>
           <w:sz w:val="24"/>
         </w:rPr>
+        <w:lastRenderedPageBreak/>
         <w:t>L’analyse des failles de la sécurité d’application WEB : la conce</w:t>
       </w:r>
       <w:r>
@@ -2068,8 +1965,13 @@
         <w:rPr>
           <w:sz w:val="24"/>
         </w:rPr>
-        <w:lastRenderedPageBreak/>
         <w:t>Développement des fonctionnalités du CMS pour l’application WEB</w:t>
+      </w:r>
+      <w:r>
+        <w:rPr>
+          <w:sz w:val="24"/>
+        </w:rPr>
+        <w:t> : créations des interfaces qui permettent la gestion dynamique  du contenue de site.</w:t>
       </w:r>
     </w:p>
     <w:p>
@@ -2090,6 +1992,48 @@
         </w:rPr>
         <w:t>Conception et réalisation des pages web (composants front end)</w:t>
       </w:r>
+      <w:r>
+        <w:rPr>
+          <w:sz w:val="24"/>
+        </w:rPr>
+        <w:t xml:space="preserve"> : </w:t>
+      </w:r>
+      <w:r>
+        <w:rPr>
+          <w:sz w:val="24"/>
+        </w:rPr>
+        <w:t>des pages JSP</w:t>
+      </w:r>
+      <w:r>
+        <w:rPr>
+          <w:sz w:val="24"/>
+        </w:rPr>
+        <w:t xml:space="preserve"> réalisé</w:t>
+      </w:r>
+      <w:r>
+        <w:rPr>
+          <w:sz w:val="24"/>
+        </w:rPr>
+        <w:t>es</w:t>
+      </w:r>
+      <w:r>
+        <w:rPr>
+          <w:sz w:val="24"/>
+        </w:rPr>
+        <w:t xml:space="preserve"> avec les technologies JSTL,</w:t>
+      </w:r>
+      <w:r>
+        <w:rPr>
+          <w:sz w:val="24"/>
+        </w:rPr>
+        <w:t xml:space="preserve"> EL,</w:t>
+      </w:r>
+      <w:r>
+        <w:rPr>
+          <w:sz w:val="24"/>
+        </w:rPr>
+        <w:t xml:space="preserve"> HTML, JavaScript, jQuery ;</w:t>
+      </w:r>
     </w:p>
     <w:p>
       <w:pPr>
@@ -2109,370 +2053,210 @@
         </w:rPr>
         <w:t>Conception et réalisation des composants métier (back end)</w:t>
       </w:r>
-    </w:p>
-    <w:p>
-      <w:pPr>
-        <w:pStyle w:val="ListParagraph"/>
-        <w:spacing w:after="0"/>
+      <w:r>
+        <w:rPr>
+          <w:sz w:val="24"/>
+        </w:rPr>
+        <w:t> : Java</w:t>
+      </w:r>
+      <w:r>
+        <w:rPr>
+          <w:sz w:val="24"/>
+        </w:rPr>
+        <w:t>, framework MVC Struts, Eclipse</w:t>
+      </w:r>
+    </w:p>
+    <w:p>
+      <w:pPr>
+        <w:pStyle w:val="ListParagraph"/>
+        <w:spacing w:after="0"/>
+        <w:ind w:left="0"/>
+        <w:rPr>
+          <w:sz w:val="24"/>
+        </w:rPr>
+      </w:pPr>
+      <w:r>
         <w:rPr>
           <w:b/>
           <w:sz w:val="24"/>
         </w:rPr>
-      </w:pPr>
-      <w:r>
+        <w:t xml:space="preserve">Compétences liées : </w:t>
+      </w:r>
+      <w:r>
+        <w:rPr>
+          <w:sz w:val="24"/>
+        </w:rPr>
+        <w:t>«</w:t>
+      </w:r>
+      <w:r>
+        <w:rPr>
+          <w:sz w:val="24"/>
+        </w:rPr>
+        <w:t>Autonomie»</w:t>
+      </w:r>
+    </w:p>
+    <w:p>
+      <w:pPr>
+        <w:pStyle w:val="ListParagraph"/>
+        <w:spacing w:after="0"/>
+        <w:ind w:left="0"/>
         <w:rPr>
           <w:b/>
           <w:sz w:val="24"/>
         </w:rPr>
-        <w:t>C</w:t>
-      </w:r>
-      <w:r>
+      </w:pPr>
+    </w:p>
+    <w:p>
+      <w:pPr>
+        <w:pStyle w:val="ListParagraph"/>
+        <w:spacing w:after="0"/>
+        <w:ind w:left="0"/>
         <w:rPr>
           <w:b/>
           <w:sz w:val="24"/>
         </w:rPr>
-        <w:t xml:space="preserve">ompétences </w:t>
-      </w:r>
+      </w:pPr>
+    </w:p>
+    <w:p>
+      <w:pPr>
+        <w:pStyle w:val="ListParagraph"/>
+        <w:spacing w:after="0"/>
+        <w:ind w:left="0"/>
+        <w:rPr>
+          <w:sz w:val="24"/>
+        </w:rPr>
+      </w:pPr>
       <w:r>
         <w:rPr>
           <w:b/>
           <w:sz w:val="24"/>
         </w:rPr>
-        <w:t xml:space="preserve">liées : </w:t>
-      </w:r>
-      <w:r>
-        <w:rPr>
-          <w:sz w:val="24"/>
-        </w:rPr>
-        <w:t>« Sens de l’organisation »,</w:t>
-      </w:r>
-      <w:r>
-        <w:rPr>
-          <w:sz w:val="24"/>
-        </w:rPr>
-        <w:t xml:space="preserve"> </w:t>
-      </w:r>
-      <w:r>
-        <w:rPr>
-          <w:sz w:val="24"/>
-        </w:rPr>
-        <w:t>« Autonomie… »</w:t>
-      </w:r>
-    </w:p>
-    <w:p>
-      <w:pPr>
-        <w:pStyle w:val="ListParagraph"/>
-        <w:spacing w:after="0"/>
-        <w:ind w:left="360"/>
-        <w:rPr>
-          <w:sz w:val="24"/>
-        </w:rPr>
-      </w:pPr>
-    </w:p>
-    <w:p>
-      <w:pPr>
-        <w:spacing w:after="0"/>
+        <w:t xml:space="preserve">Projet étudiant : </w:t>
+      </w:r>
+      <w:r>
+        <w:rPr>
+          <w:sz w:val="24"/>
+        </w:rPr>
+        <w:t>l’application WEB réalisé en langage fonctionnel.</w:t>
+      </w:r>
+    </w:p>
+    <w:p>
+      <w:pPr>
+        <w:pStyle w:val="ListParagraph"/>
+        <w:spacing w:after="0"/>
+        <w:ind w:left="0"/>
         <w:rPr>
           <w:b/>
+          <w:bCs/>
           <w:sz w:val="24"/>
         </w:rPr>
       </w:pPr>
       <w:r>
         <w:rPr>
           <w:b/>
-          <w:sz w:val="24"/>
-        </w:rPr>
-        <w:t>Compétences :</w:t>
-      </w:r>
-    </w:p>
-    <w:p>
-      <w:pPr>
-        <w:spacing w:after="0"/>
-        <w:rPr>
-          <w:sz w:val="24"/>
-        </w:rPr>
-      </w:pPr>
-      <w:r>
-        <w:rPr>
-          <w:sz w:val="24"/>
-        </w:rPr>
-        <w:t>(</w:t>
-      </w:r>
-      <w:proofErr w:type="gramStart"/>
-      <w:r>
-        <w:rPr>
-          <w:sz w:val="24"/>
-        </w:rPr>
-        <w:t>structure</w:t>
-      </w:r>
-      <w:proofErr w:type="gramEnd"/>
-      <w:r>
-        <w:rPr>
-          <w:sz w:val="24"/>
-        </w:rPr>
-        <w:t xml:space="preserve"> des pages : Définition, </w:t>
-      </w:r>
-      <w:r>
-        <w:rPr>
-          <w:bCs/>
-          <w:sz w:val="24"/>
-        </w:rPr>
-        <w:t>Mise en contexte</w:t>
-      </w:r>
-      <w:r>
-        <w:rPr>
-          <w:bCs/>
-          <w:sz w:val="24"/>
-        </w:rPr>
-        <w:t>, Axes d’évolution</w:t>
-      </w:r>
-      <w:r>
-        <w:rPr>
-          <w:bCs/>
-          <w:sz w:val="24"/>
-        </w:rPr>
-        <w:t>)</w:t>
-      </w:r>
-    </w:p>
-    <w:p>
-      <w:pPr>
-        <w:pStyle w:val="ListParagraph"/>
-        <w:numPr>
-          <w:ilvl w:val="0"/>
-          <w:numId w:val="4"/>
-        </w:numPr>
-        <w:spacing w:after="0"/>
-        <w:rPr>
-          <w:sz w:val="24"/>
-        </w:rPr>
-      </w:pPr>
-      <w:r>
-        <w:rPr>
-          <w:sz w:val="24"/>
-        </w:rPr>
-        <w:t>Compétence organisationnelle</w:t>
-      </w:r>
-      <w:r>
-        <w:rPr>
-          <w:sz w:val="24"/>
-        </w:rPr>
-        <w:t xml:space="preserve"> « </w:t>
-      </w:r>
-      <w:r>
+          <w:bCs/>
+          <w:sz w:val="24"/>
+        </w:rPr>
+        <w:t>Présentation</w:t>
+      </w:r>
+    </w:p>
+    <w:p>
+      <w:pPr>
+        <w:pStyle w:val="ListParagraph"/>
+        <w:spacing w:after="0"/>
+        <w:rPr>
+          <w:sz w:val="24"/>
+        </w:rPr>
+      </w:pPr>
+      <w:r>
+        <w:rPr>
+          <w:bCs/>
+          <w:sz w:val="24"/>
+        </w:rPr>
+        <w:t xml:space="preserve">En cours de mes études j’ai participé à la réalisation </w:t>
+      </w:r>
+      <w:r>
+        <w:rPr>
+          <w:bCs/>
+          <w:sz w:val="24"/>
+        </w:rPr>
+        <w:t xml:space="preserve">d’une application web permettant de jouer en ligne à un jeu </w:t>
+      </w:r>
+      <w:r>
+        <w:rPr>
+          <w:bCs/>
+          <w:sz w:val="24"/>
+        </w:rPr>
+        <w:t xml:space="preserve">de carte Blackjack </w:t>
+      </w:r>
+      <w:r>
+        <w:rPr>
+          <w:bCs/>
+          <w:sz w:val="24"/>
+        </w:rPr>
+        <w:t>entre deux joueurs.</w:t>
+      </w:r>
+    </w:p>
+    <w:p>
+      <w:pPr>
+        <w:pStyle w:val="ListParagraph"/>
+        <w:spacing w:after="0"/>
+        <w:ind w:left="0"/>
         <w:rPr>
           <w:b/>
-          <w:sz w:val="24"/>
-        </w:rPr>
-        <w:t>Sens de l’organisation</w:t>
-      </w:r>
-      <w:r>
-        <w:rPr>
-          <w:sz w:val="24"/>
-        </w:rPr>
-        <w:t xml:space="preserve"> » </w:t>
-      </w:r>
-    </w:p>
-    <w:p>
-      <w:pPr>
-        <w:pStyle w:val="ListParagraph"/>
-        <w:spacing w:after="0"/>
-        <w:rPr>
-          <w:sz w:val="24"/>
-        </w:rPr>
-      </w:pPr>
-      <w:r>
-        <w:rPr>
-          <w:sz w:val="24"/>
-        </w:rPr>
-        <w:t>J’ap</w:t>
-      </w:r>
-      <w:r>
-        <w:rPr>
-          <w:sz w:val="24"/>
-        </w:rPr>
-        <w:t xml:space="preserve">porte beaucoup d’attention à l’organisation de mon travail. </w:t>
-      </w:r>
-      <w:r>
-        <w:rPr>
-          <w:sz w:val="24"/>
-        </w:rPr>
-        <w:t>Pour moi c’est très important de construire et suivre un plan d’avancement (plan de progression)</w:t>
-      </w:r>
-      <w:r>
-        <w:rPr>
-          <w:sz w:val="24"/>
-        </w:rPr>
-        <w:t xml:space="preserve">, de </w:t>
-      </w:r>
-      <w:r>
-        <w:rPr>
-          <w:sz w:val="24"/>
-        </w:rPr>
-        <w:t>savoir m’orienter</w:t>
-      </w:r>
-      <w:r>
-        <w:rPr>
-          <w:sz w:val="24"/>
-        </w:rPr>
-        <w:t xml:space="preserve"> </w:t>
-      </w:r>
-      <w:r>
-        <w:rPr>
-          <w:sz w:val="24"/>
-        </w:rPr>
-        <w:t>le plus rapidement possible dans mon environnement de travail</w:t>
-      </w:r>
-      <w:r>
-        <w:rPr>
-          <w:sz w:val="24"/>
-        </w:rPr>
-        <w:t xml:space="preserve">. </w:t>
-      </w:r>
-      <w:r>
-        <w:rPr>
-          <w:sz w:val="24"/>
-        </w:rPr>
-        <w:t>La tâche qui me demande plus de la concentration et de l’organisation méticuleuse de travail c’est l’étape de la mise en production (MEP).</w:t>
-      </w:r>
-    </w:p>
-    <w:p>
-      <w:pPr>
-        <w:pStyle w:val="ListParagraph"/>
-        <w:spacing w:after="0"/>
-        <w:rPr>
-          <w:sz w:val="24"/>
-        </w:rPr>
-      </w:pPr>
-    </w:p>
-    <w:p>
-      <w:pPr>
-        <w:pStyle w:val="ListParagraph"/>
-        <w:spacing w:after="0"/>
-        <w:rPr>
+          <w:bCs/>
           <w:sz w:val="24"/>
         </w:rPr>
       </w:pPr>
       <w:r>
         <w:rPr>
           <w:b/>
-          <w:sz w:val="24"/>
-        </w:rPr>
-        <w:t>Définition</w:t>
-      </w:r>
-      <w:r>
-        <w:rPr>
-          <w:sz w:val="24"/>
-        </w:rPr>
-        <w:t xml:space="preserve">. </w:t>
-      </w:r>
-      <w:r>
-        <w:rPr>
-          <w:sz w:val="24"/>
-        </w:rPr>
-        <w:t>La MEP</w:t>
-      </w:r>
-      <w:r>
-        <w:rPr>
-          <w:sz w:val="24"/>
-        </w:rPr>
-        <w:t xml:space="preserve"> c’est la livraison d’un release </w:t>
-      </w:r>
-      <w:r>
-        <w:rPr>
-          <w:sz w:val="24"/>
-        </w:rPr>
-        <w:t>aux utilisateurs finaux</w:t>
-      </w:r>
-      <w:r>
-        <w:rPr>
-          <w:sz w:val="24"/>
-        </w:rPr>
-        <w:t xml:space="preserve">. La MEP </w:t>
-      </w:r>
-      <w:r>
-        <w:rPr>
-          <w:sz w:val="24"/>
-        </w:rPr>
-        <w:t xml:space="preserve">est une étape très importante dans le cycle de vie d’une application ainsi que dans le travail d’un développeur. </w:t>
-      </w:r>
-      <w:r>
-        <w:rPr>
-          <w:sz w:val="24"/>
-        </w:rPr>
-        <w:t xml:space="preserve">Cette étape finale accomplit les efforts lors des phases de la conception et la réalisation. </w:t>
-      </w:r>
-      <w:r>
-        <w:rPr>
-          <w:sz w:val="24"/>
-        </w:rPr>
-        <w:t xml:space="preserve"> </w:t>
-      </w:r>
-    </w:p>
-    <w:p>
-      <w:pPr>
-        <w:pStyle w:val="ListParagraph"/>
-        <w:spacing w:after="0"/>
-        <w:rPr>
-          <w:sz w:val="24"/>
-        </w:rPr>
-      </w:pPr>
-      <w:r>
+          <w:bCs/>
+          <w:sz w:val="24"/>
+        </w:rPr>
+        <w:t>Contexte</w:t>
+      </w:r>
+    </w:p>
+    <w:p>
+      <w:pPr>
+        <w:pStyle w:val="ListParagraph"/>
+        <w:spacing w:after="0"/>
+        <w:rPr>
+          <w:sz w:val="24"/>
+        </w:rPr>
+      </w:pPr>
+      <w:r>
+        <w:rPr>
+          <w:bCs/>
+          <w:sz w:val="24"/>
+        </w:rPr>
+        <w:t>Dans le travail en équipe</w:t>
+      </w:r>
+      <w:r>
+        <w:rPr>
+          <w:bCs/>
+          <w:sz w:val="24"/>
+        </w:rPr>
+        <w:t xml:space="preserve"> j’ai participé au développement front-end ainsi que back-end.</w:t>
+      </w:r>
+    </w:p>
+    <w:p>
+      <w:pPr>
+        <w:pStyle w:val="ListParagraph"/>
+        <w:ind w:left="0"/>
         <w:rPr>
           <w:b/>
           <w:bCs/>
           <w:sz w:val="24"/>
         </w:rPr>
-        <w:t>Mise en contexte</w:t>
-      </w:r>
+      </w:pPr>
       <w:r>
         <w:rPr>
           <w:b/>
           <w:bCs/>
           <w:sz w:val="24"/>
         </w:rPr>
-        <w:t>.</w:t>
-      </w:r>
-      <w:r>
-        <w:rPr>
-          <w:sz w:val="24"/>
-        </w:rPr>
-        <w:t xml:space="preserve"> Lors de mon alternance en entreprise j’ai appris à gérer la procédure de la MEP, qui</w:t>
-      </w:r>
-      <w:r>
-        <w:rPr>
-          <w:sz w:val="24"/>
-        </w:rPr>
-        <w:t xml:space="preserve"> </w:t>
-      </w:r>
-      <w:r>
-        <w:rPr>
-          <w:sz w:val="24"/>
-        </w:rPr>
-        <w:t xml:space="preserve">est </w:t>
-      </w:r>
-      <w:r>
-        <w:rPr>
-          <w:sz w:val="24"/>
-        </w:rPr>
-        <w:t xml:space="preserve">une procédure complexe est peut être </w:t>
-      </w:r>
-      <w:r>
-        <w:rPr>
-          <w:sz w:val="24"/>
-        </w:rPr>
-        <w:t>divisé</w:t>
-      </w:r>
-      <w:r>
-        <w:rPr>
-          <w:sz w:val="24"/>
-        </w:rPr>
-        <w:t>e</w:t>
-      </w:r>
-      <w:r>
-        <w:rPr>
-          <w:sz w:val="24"/>
-        </w:rPr>
-        <w:t xml:space="preserve"> en plusieurs sous-étapes :</w:t>
+        <w:t>Réalisation(s)</w:t>
       </w:r>
     </w:p>
     <w:p>
@@ -2482,22 +2266,40 @@
           <w:ilvl w:val="1"/>
           <w:numId w:val="4"/>
         </w:numPr>
-        <w:spacing w:after="0"/>
-        <w:rPr>
-          <w:sz w:val="24"/>
-        </w:rPr>
-      </w:pPr>
-      <w:r>
-        <w:rPr>
-          <w:sz w:val="24"/>
-        </w:rPr>
-        <w:t>préparation d’un dossier de la MEP (vérification et préparation des toutes les livrables, d’un bon de livraison, des PV de la recette)</w:t>
-      </w:r>
-      <w:r>
-        <w:rPr>
-          <w:sz w:val="24"/>
-        </w:rPr>
-        <w:t> ;</w:t>
+        <w:ind w:left="709"/>
+        <w:rPr>
+          <w:sz w:val="24"/>
+        </w:rPr>
+      </w:pPr>
+      <w:r>
+        <w:rPr>
+          <w:sz w:val="24"/>
+        </w:rPr>
+        <w:t xml:space="preserve">Le front-end </w:t>
+      </w:r>
+      <w:r>
+        <w:rPr>
+          <w:sz w:val="24"/>
+        </w:rPr>
+        <w:t xml:space="preserve">sous </w:t>
+      </w:r>
+      <w:r>
+        <w:rPr>
+          <w:sz w:val="24"/>
+        </w:rPr>
+        <w:t>la forme d’une Single Page Application</w:t>
+      </w:r>
+      <w:r>
+        <w:rPr>
+          <w:sz w:val="24"/>
+        </w:rPr>
+        <w:t xml:space="preserve"> était </w:t>
+      </w:r>
+      <w:r>
+        <w:rPr>
+          <w:sz w:val="24"/>
+        </w:rPr>
+        <w:t>implémenté avec la technologie Elm</w:t>
       </w:r>
     </w:p>
     <w:p>
@@ -2507,22 +2309,28 @@
           <w:ilvl w:val="1"/>
           <w:numId w:val="4"/>
         </w:numPr>
-        <w:spacing w:after="0"/>
-        <w:rPr>
-          <w:sz w:val="24"/>
-        </w:rPr>
-      </w:pPr>
-      <w:r>
-        <w:rPr>
-          <w:sz w:val="24"/>
-        </w:rPr>
-        <w:t xml:space="preserve">participation </w:t>
-      </w:r>
-      <w:r>
-        <w:rPr>
-          <w:sz w:val="24"/>
-        </w:rPr>
-        <w:t>au</w:t>
+        <w:ind w:left="709"/>
+        <w:rPr>
+          <w:sz w:val="24"/>
+        </w:rPr>
+      </w:pPr>
+      <w:r>
+        <w:rPr>
+          <w:sz w:val="24"/>
+        </w:rPr>
+        <w:t xml:space="preserve">Le back-end </w:t>
+      </w:r>
+      <w:r>
+        <w:rPr>
+          <w:sz w:val="24"/>
+        </w:rPr>
+        <w:t>était</w:t>
+      </w:r>
+      <w:r>
+        <w:rPr>
+          <w:sz w:val="24"/>
+        </w:rPr>
+        <w:t xml:space="preserve"> implémenté avec la technologie Suave et le langage F#</w:t>
       </w:r>
       <w:r>
         <w:rPr>
@@ -2534,43 +2342,25 @@
         <w:rPr>
           <w:sz w:val="24"/>
         </w:rPr>
-        <w:t>comité</w:t>
-      </w:r>
-      <w:r>
-        <w:rPr>
-          <w:sz w:val="24"/>
-        </w:rPr>
-        <w:t xml:space="preserve"> de la MEP (présentation des composants </w:t>
-      </w:r>
-      <w:r>
-        <w:rPr>
-          <w:sz w:val="24"/>
-        </w:rPr>
-        <w:t>prêts pour</w:t>
-      </w:r>
-      <w:r>
-        <w:rPr>
-          <w:sz w:val="24"/>
-        </w:rPr>
-        <w:t xml:space="preserve"> la MEP et</w:t>
-      </w:r>
-      <w:r>
-        <w:rPr>
-          <w:sz w:val="24"/>
-        </w:rPr>
-        <w:t xml:space="preserve"> leurs impacts possibles sur les différents environnements</w:t>
-      </w:r>
-      <w:r>
-        <w:rPr>
-          <w:sz w:val="24"/>
-        </w:rPr>
-        <w:t>)</w:t>
-      </w:r>
-      <w:r>
-        <w:rPr>
-          <w:sz w:val="24"/>
-        </w:rPr>
-        <w:t> ;</w:t>
+        <w:t>(avec un style</w:t>
+      </w:r>
+      <w:r>
+        <w:rPr>
+          <w:sz w:val="24"/>
+        </w:rPr>
+        <w:t xml:space="preserve"> fonctionnel). </w:t>
+      </w:r>
+      <w:r>
+        <w:rPr>
+          <w:sz w:val="24"/>
+        </w:rPr>
+        <w:t>Le back-end</w:t>
+      </w:r>
+      <w:r>
+        <w:rPr>
+          <w:sz w:val="24"/>
+        </w:rPr>
+        <w:t xml:space="preserve"> a exposé l’API REST.</w:t>
       </w:r>
     </w:p>
     <w:p>
@@ -2580,22 +2370,321 @@
           <w:ilvl w:val="1"/>
           <w:numId w:val="4"/>
         </w:numPr>
-        <w:spacing w:after="0"/>
-        <w:rPr>
-          <w:sz w:val="24"/>
-        </w:rPr>
-      </w:pPr>
-      <w:r>
-        <w:rPr>
-          <w:sz w:val="24"/>
-        </w:rPr>
-        <w:t>timing et synchronisation de différentes équipes qui participe dans la MEP</w:t>
-      </w:r>
-      <w:r>
-        <w:rPr>
-          <w:sz w:val="24"/>
-        </w:rPr>
-        <w:t> ;</w:t>
+        <w:ind w:left="709"/>
+        <w:rPr>
+          <w:sz w:val="24"/>
+        </w:rPr>
+      </w:pPr>
+      <w:r>
+        <w:rPr>
+          <w:sz w:val="24"/>
+        </w:rPr>
+        <w:t>La persistance des données</w:t>
+      </w:r>
+      <w:r>
+        <w:rPr>
+          <w:sz w:val="24"/>
+        </w:rPr>
+        <w:t xml:space="preserve"> était sous la forme d’un fichier texte en format JSON.</w:t>
+      </w:r>
+    </w:p>
+    <w:p>
+      <w:pPr>
+        <w:pStyle w:val="ListParagraph"/>
+        <w:ind w:left="0"/>
+        <w:rPr>
+          <w:sz w:val="24"/>
+        </w:rPr>
+      </w:pPr>
+    </w:p>
+    <w:p>
+      <w:pPr>
+        <w:pStyle w:val="ListParagraph"/>
+        <w:ind w:left="0"/>
+        <w:rPr>
+          <w:sz w:val="24"/>
+        </w:rPr>
+      </w:pPr>
+      <w:r>
+        <w:rPr>
+          <w:b/>
+          <w:sz w:val="24"/>
+        </w:rPr>
+        <w:t xml:space="preserve">Compétences liées : </w:t>
+      </w:r>
+      <w:r>
+        <w:rPr>
+          <w:sz w:val="24"/>
+        </w:rPr>
+        <w:t>«</w:t>
+      </w:r>
+      <w:r>
+        <w:rPr>
+          <w:sz w:val="24"/>
+        </w:rPr>
+        <w:t>Autonomie»</w:t>
+      </w:r>
+    </w:p>
+    <w:p>
+      <w:pPr>
+        <w:pStyle w:val="ListParagraph"/>
+        <w:ind w:left="0"/>
+        <w:rPr>
+          <w:sz w:val="24"/>
+        </w:rPr>
+      </w:pPr>
+    </w:p>
+    <w:p>
+      <w:pPr>
+        <w:pStyle w:val="ListParagraph"/>
+        <w:ind w:left="0"/>
+        <w:rPr>
+          <w:sz w:val="24"/>
+        </w:rPr>
+      </w:pPr>
+    </w:p>
+    <w:p>
+      <w:pPr>
+        <w:pStyle w:val="ListParagraph"/>
+        <w:ind w:left="0"/>
+        <w:rPr>
+          <w:sz w:val="24"/>
+        </w:rPr>
+      </w:pPr>
+      <w:r>
+        <w:rPr>
+          <w:b/>
+          <w:sz w:val="24"/>
+        </w:rPr>
+        <w:t>Projet étudiant</w:t>
+      </w:r>
+      <w:r>
+        <w:rPr>
+          <w:b/>
+          <w:sz w:val="24"/>
+        </w:rPr>
+        <w:t xml:space="preserve"> : </w:t>
+      </w:r>
+      <w:r>
+        <w:rPr>
+          <w:sz w:val="24"/>
+        </w:rPr>
+        <w:t>gestion d’un projet informatique</w:t>
+      </w:r>
+      <w:r>
+        <w:rPr>
+          <w:sz w:val="24"/>
+        </w:rPr>
+        <w:t>.</w:t>
+      </w:r>
+    </w:p>
+    <w:p>
+      <w:pPr>
+        <w:pStyle w:val="ListParagraph"/>
+        <w:spacing w:after="0"/>
+        <w:ind w:left="0"/>
+        <w:rPr>
+          <w:b/>
+          <w:bCs/>
+          <w:sz w:val="24"/>
+        </w:rPr>
+      </w:pPr>
+      <w:r>
+        <w:rPr>
+          <w:b/>
+          <w:bCs/>
+          <w:sz w:val="24"/>
+        </w:rPr>
+        <w:t>Présentation</w:t>
+      </w:r>
+    </w:p>
+    <w:p>
+      <w:pPr>
+        <w:pStyle w:val="ListParagraph"/>
+        <w:spacing w:after="0"/>
+        <w:ind w:left="0"/>
+        <w:rPr>
+          <w:bCs/>
+          <w:sz w:val="24"/>
+        </w:rPr>
+      </w:pPr>
+      <w:r>
+        <w:rPr>
+          <w:bCs/>
+          <w:sz w:val="24"/>
+        </w:rPr>
+        <w:tab/>
+      </w:r>
+      <w:r>
+        <w:rPr>
+          <w:bCs/>
+          <w:sz w:val="24"/>
+        </w:rPr>
+        <w:t>En cours de mes études pour la licence professionnelle j’étais en charge de la gestion d’un projet informatique. Ce projet</w:t>
+      </w:r>
+      <w:r>
+        <w:rPr>
+          <w:bCs/>
+          <w:sz w:val="24"/>
+        </w:rPr>
+        <w:t xml:space="preserve"> était préparé en cours, appliqué pendant le stage et validé devant le jury.</w:t>
+      </w:r>
+    </w:p>
+    <w:p>
+      <w:pPr>
+        <w:pStyle w:val="ListParagraph"/>
+        <w:spacing w:after="0"/>
+        <w:ind w:left="0"/>
+        <w:rPr>
+          <w:b/>
+          <w:bCs/>
+          <w:sz w:val="24"/>
+        </w:rPr>
+      </w:pPr>
+      <w:r>
+        <w:rPr>
+          <w:b/>
+          <w:bCs/>
+          <w:sz w:val="24"/>
+        </w:rPr>
+        <w:t>Contexte</w:t>
+      </w:r>
+    </w:p>
+    <w:p>
+      <w:pPr>
+        <w:pStyle w:val="ListParagraph"/>
+        <w:spacing w:after="0"/>
+        <w:ind w:left="0"/>
+        <w:rPr>
+          <w:bCs/>
+          <w:sz w:val="24"/>
+        </w:rPr>
+      </w:pPr>
+      <w:r>
+        <w:rPr>
+          <w:bCs/>
+          <w:sz w:val="24"/>
+        </w:rPr>
+        <w:tab/>
+      </w:r>
+      <w:r>
+        <w:rPr>
+          <w:bCs/>
+          <w:sz w:val="24"/>
+        </w:rPr>
+        <w:t xml:space="preserve">Le projet était réalisé en cycle V. </w:t>
+      </w:r>
+      <w:r>
+        <w:rPr>
+          <w:bCs/>
+          <w:sz w:val="24"/>
+        </w:rPr>
+        <w:t xml:space="preserve">Pendant la première session du stage en entreprise j’ai </w:t>
+      </w:r>
+      <w:r>
+        <w:rPr>
+          <w:bCs/>
+          <w:sz w:val="24"/>
+        </w:rPr>
+        <w:t xml:space="preserve">résumé le problème à résoudre et commencé </w:t>
+      </w:r>
+      <w:r>
+        <w:rPr>
+          <w:bCs/>
+          <w:sz w:val="24"/>
+        </w:rPr>
+        <w:t xml:space="preserve">à </w:t>
+      </w:r>
+      <w:r>
+        <w:rPr>
+          <w:bCs/>
+          <w:sz w:val="24"/>
+        </w:rPr>
+        <w:t>recueillir et évaluer</w:t>
+      </w:r>
+      <w:r>
+        <w:rPr>
+          <w:bCs/>
+          <w:sz w:val="24"/>
+        </w:rPr>
+        <w:t xml:space="preserve"> </w:t>
+      </w:r>
+      <w:r>
+        <w:rPr>
+          <w:bCs/>
+          <w:sz w:val="24"/>
+        </w:rPr>
+        <w:t>des besoins. En cours j’ai travaillé sur la rédaction du cahier des charges et sur la phase de la conception de la future application. Pendant la deuxième session du stage j’</w:t>
+      </w:r>
+      <w:r>
+        <w:rPr>
+          <w:bCs/>
+          <w:sz w:val="24"/>
+        </w:rPr>
+        <w:t xml:space="preserve">ai développé et testé le programme. </w:t>
+      </w:r>
+      <w:r>
+        <w:rPr>
+          <w:bCs/>
+          <w:sz w:val="24"/>
+        </w:rPr>
+        <w:t>Les techniques utilisées</w:t>
+      </w:r>
+      <w:r>
+        <w:rPr>
+          <w:bCs/>
+          <w:sz w:val="24"/>
+        </w:rPr>
+        <w:t xml:space="preserve"> : </w:t>
+      </w:r>
+      <w:r>
+        <w:rPr>
+          <w:bCs/>
+          <w:sz w:val="24"/>
+        </w:rPr>
+        <w:t xml:space="preserve">UML, la méthodologie du cycle de vie du projet </w:t>
+      </w:r>
+      <w:r>
+        <w:rPr>
+          <w:bCs/>
+          <w:sz w:val="24"/>
+        </w:rPr>
+        <w:t>en cascade</w:t>
+      </w:r>
+      <w:r>
+        <w:rPr>
+          <w:bCs/>
+          <w:sz w:val="24"/>
+        </w:rPr>
+        <w:t xml:space="preserve"> (en V</w:t>
+      </w:r>
+      <w:bookmarkStart w:id="1" w:name="_GoBack"/>
+      <w:bookmarkEnd w:id="1"/>
+      <w:r>
+        <w:rPr>
+          <w:bCs/>
+          <w:sz w:val="24"/>
+        </w:rPr>
+        <w:t>)</w:t>
+      </w:r>
+    </w:p>
+    <w:p>
+      <w:pPr>
+        <w:pStyle w:val="ListParagraph"/>
+        <w:ind w:left="0"/>
+        <w:rPr>
+          <w:b/>
+          <w:bCs/>
+          <w:sz w:val="24"/>
+        </w:rPr>
+      </w:pPr>
+      <w:r>
+        <w:rPr>
+          <w:b/>
+          <w:bCs/>
+          <w:sz w:val="24"/>
+        </w:rPr>
+        <w:t>Réalisation(s)</w:t>
       </w:r>
     </w:p>
     <w:p>
@@ -2605,52 +2694,40 @@
           <w:ilvl w:val="1"/>
           <w:numId w:val="4"/>
         </w:numPr>
-        <w:spacing w:after="0"/>
-        <w:rPr>
-          <w:sz w:val="24"/>
-        </w:rPr>
-      </w:pPr>
-      <w:r>
-        <w:rPr>
-          <w:sz w:val="24"/>
-        </w:rPr>
-        <w:t>tests du</w:t>
-      </w:r>
-      <w:r>
-        <w:rPr>
-          <w:sz w:val="24"/>
-        </w:rPr>
-        <w:t xml:space="preserve"> bon fonctionnement </w:t>
-      </w:r>
-      <w:r>
-        <w:rPr>
-          <w:sz w:val="24"/>
-        </w:rPr>
-        <w:t xml:space="preserve">général </w:t>
-      </w:r>
-      <w:r>
-        <w:rPr>
-          <w:sz w:val="24"/>
-        </w:rPr>
-        <w:t>d’application après la MEP</w:t>
-      </w:r>
-      <w:r>
-        <w:rPr>
-          <w:sz w:val="24"/>
-        </w:rPr>
-        <w:t> </w:t>
-      </w:r>
-      <w:r>
-        <w:rPr>
-          <w:sz w:val="24"/>
-        </w:rPr>
-        <w:t xml:space="preserve">et du bon fonctionnement des fonctionnalités ajoutées ou modifiées </w:t>
-      </w:r>
-      <w:r>
-        <w:rPr>
-          <w:sz w:val="24"/>
-        </w:rPr>
-        <w:t>;</w:t>
+        <w:ind w:left="709"/>
+        <w:rPr>
+          <w:sz w:val="24"/>
+        </w:rPr>
+      </w:pPr>
+      <w:r>
+        <w:rPr>
+          <w:sz w:val="24"/>
+        </w:rPr>
+        <w:t>Analyse de la faisabilité, recueille des besoins et rédaction des spécifications : définition</w:t>
+      </w:r>
+      <w:r>
+        <w:rPr>
+          <w:sz w:val="24"/>
+        </w:rPr>
+        <w:t xml:space="preserve"> des cas d'utilisation</w:t>
+      </w:r>
+      <w:r>
+        <w:rPr>
+          <w:sz w:val="24"/>
+        </w:rPr>
+        <w:t xml:space="preserve"> et description de ces scenarios à l’aide </w:t>
+      </w:r>
+      <w:r>
+        <w:rPr>
+          <w:sz w:val="24"/>
+        </w:rPr>
+        <w:t>d'un diagramme d'activité</w:t>
+      </w:r>
+      <w:r>
+        <w:rPr>
+          <w:sz w:val="24"/>
+        </w:rPr>
+        <w:t> ;</w:t>
       </w:r>
     </w:p>
     <w:p>
@@ -2660,23 +2737,11 @@
           <w:ilvl w:val="1"/>
           <w:numId w:val="4"/>
         </w:numPr>
-        <w:spacing w:after="0"/>
-        <w:rPr>
-          <w:sz w:val="24"/>
-        </w:rPr>
-      </w:pPr>
-      <w:r>
-        <w:rPr>
-          <w:sz w:val="24"/>
-        </w:rPr>
-        <w:t>prise de la décision en cas du disfonctionnement, analyse du problème et recherche de la solution</w:t>
-      </w:r>
-      <w:r>
-        <w:rPr>
-          <w:sz w:val="24"/>
-        </w:rPr>
-        <w:t> ;</w:t>
-      </w:r>
+        <w:ind w:left="709"/>
+        <w:rPr>
+          <w:sz w:val="24"/>
+        </w:rPr>
+      </w:pPr>
     </w:p>
     <w:p>
       <w:pPr>
@@ -2685,423 +2750,11 @@
           <w:ilvl w:val="1"/>
           <w:numId w:val="4"/>
         </w:numPr>
-        <w:spacing w:after="0"/>
-        <w:rPr>
-          <w:sz w:val="24"/>
-        </w:rPr>
-      </w:pPr>
-      <w:r>
-        <w:rPr>
-          <w:sz w:val="24"/>
-        </w:rPr>
-        <w:t>compte rendu au</w:t>
-      </w:r>
-      <w:r>
-        <w:rPr>
-          <w:sz w:val="24"/>
-        </w:rPr>
-        <w:t xml:space="preserve"> responsable</w:t>
-      </w:r>
-      <w:r>
-        <w:rPr>
-          <w:sz w:val="24"/>
-        </w:rPr>
-        <w:t xml:space="preserve"> de résultat de la MEP.</w:t>
-      </w:r>
-    </w:p>
-    <w:p>
-      <w:pPr>
-        <w:spacing w:after="0"/>
-        <w:rPr>
-          <w:sz w:val="24"/>
-        </w:rPr>
-      </w:pPr>
-    </w:p>
-    <w:p>
-      <w:pPr>
-        <w:pStyle w:val="ListParagraph"/>
-        <w:spacing w:after="0"/>
-        <w:rPr>
-          <w:sz w:val="24"/>
-        </w:rPr>
-      </w:pPr>
-      <w:r>
-        <w:rPr>
-          <w:b/>
-          <w:sz w:val="24"/>
-        </w:rPr>
-        <w:t>Axes d’évolution</w:t>
-      </w:r>
-      <w:r>
-        <w:rPr>
-          <w:b/>
-          <w:sz w:val="24"/>
-        </w:rPr>
-        <w:t>.</w:t>
-      </w:r>
-      <w:r>
-        <w:rPr>
-          <w:b/>
-          <w:sz w:val="24"/>
-        </w:rPr>
-        <w:t xml:space="preserve"> </w:t>
-      </w:r>
-      <w:r>
-        <w:rPr>
-          <w:sz w:val="24"/>
-        </w:rPr>
-        <w:t>Le</w:t>
-      </w:r>
-      <w:r>
-        <w:rPr>
-          <w:sz w:val="24"/>
-        </w:rPr>
-        <w:t xml:space="preserve"> point d’amélior</w:t>
-      </w:r>
-      <w:r>
-        <w:rPr>
-          <w:sz w:val="24"/>
-        </w:rPr>
-        <w:t xml:space="preserve">ation </w:t>
-      </w:r>
-      <w:r>
-        <w:rPr>
-          <w:sz w:val="24"/>
-        </w:rPr>
-        <w:t>de mon sens d’organisation sera, à moyen t</w:t>
-      </w:r>
-      <w:r>
-        <w:rPr>
-          <w:sz w:val="24"/>
-        </w:rPr>
-        <w:t xml:space="preserve">erme, </w:t>
-      </w:r>
-      <w:r>
-        <w:rPr>
-          <w:sz w:val="24"/>
-        </w:rPr>
-        <w:t xml:space="preserve">d’apprendre à </w:t>
-      </w:r>
-      <w:r>
-        <w:rPr>
-          <w:sz w:val="24"/>
-        </w:rPr>
-        <w:t xml:space="preserve">choisir et établir correctement les priorités et les suivre </w:t>
-      </w:r>
-      <w:r>
-        <w:rPr>
-          <w:sz w:val="24"/>
-        </w:rPr>
-        <w:t>rigoureusement</w:t>
-      </w:r>
-      <w:r>
-        <w:rPr>
-          <w:sz w:val="24"/>
-        </w:rPr>
-        <w:t xml:space="preserve"> pour gérer le timing</w:t>
-      </w:r>
-      <w:r>
-        <w:rPr>
-          <w:sz w:val="24"/>
-        </w:rPr>
-        <w:t xml:space="preserve"> plus </w:t>
-      </w:r>
-      <w:r>
-        <w:rPr>
-          <w:sz w:val="24"/>
-        </w:rPr>
-        <w:t>efficacement</w:t>
-      </w:r>
-      <w:r>
-        <w:rPr>
-          <w:sz w:val="24"/>
-        </w:rPr>
-        <w:t>.</w:t>
-      </w:r>
-    </w:p>
-    <w:p>
-      <w:pPr>
-        <w:pStyle w:val="ListParagraph"/>
-        <w:spacing w:after="0"/>
-        <w:rPr>
-          <w:sz w:val="24"/>
-        </w:rPr>
-      </w:pPr>
-    </w:p>
-    <w:p>
-      <w:pPr>
-        <w:pStyle w:val="ListParagraph"/>
-        <w:numPr>
-          <w:ilvl w:val="0"/>
-          <w:numId w:val="4"/>
-        </w:numPr>
-        <w:spacing w:after="0"/>
-        <w:rPr>
-          <w:sz w:val="24"/>
-        </w:rPr>
-      </w:pPr>
-      <w:r>
-        <w:rPr>
-          <w:sz w:val="24"/>
-        </w:rPr>
-        <w:t>Compétence organisationnelle « </w:t>
-      </w:r>
-      <w:r>
-        <w:rPr>
-          <w:b/>
-          <w:sz w:val="24"/>
-        </w:rPr>
-        <w:t>Autonomie</w:t>
-      </w:r>
-      <w:r>
-        <w:rPr>
-          <w:sz w:val="24"/>
-        </w:rPr>
-        <w:t>…</w:t>
-      </w:r>
-      <w:r>
-        <w:rPr>
-          <w:sz w:val="24"/>
-        </w:rPr>
-        <w:t> »</w:t>
-      </w:r>
-    </w:p>
-    <w:p>
-      <w:pPr>
-        <w:pStyle w:val="ListParagraph"/>
-        <w:spacing w:after="0"/>
-        <w:rPr>
-          <w:b/>
-          <w:sz w:val="24"/>
-        </w:rPr>
-      </w:pPr>
-      <w:r>
-        <w:rPr>
-          <w:b/>
-          <w:sz w:val="24"/>
-        </w:rPr>
-        <w:t>Définition</w:t>
-      </w:r>
-      <w:r>
-        <w:rPr>
-          <w:b/>
-          <w:sz w:val="24"/>
-        </w:rPr>
-        <w:t xml:space="preserve">. </w:t>
-      </w:r>
-      <w:r>
-        <w:rPr>
-          <w:sz w:val="24"/>
-        </w:rPr>
-        <w:t>C’est une compétence qui</w:t>
-      </w:r>
-      <w:proofErr w:type="gramStart"/>
-      <w:r>
-        <w:rPr>
-          <w:sz w:val="24"/>
-        </w:rPr>
-        <w:t>..</w:t>
-      </w:r>
-      <w:proofErr w:type="gramEnd"/>
-    </w:p>
-    <w:p>
-      <w:pPr>
-        <w:pStyle w:val="ListParagraph"/>
-        <w:spacing w:after="0"/>
-        <w:rPr>
-          <w:sz w:val="24"/>
-        </w:rPr>
-      </w:pPr>
-      <w:r>
-        <w:rPr>
-          <w:sz w:val="24"/>
-        </w:rPr>
-        <w:t>..</w:t>
-      </w:r>
-      <w:r>
-        <w:rPr>
-          <w:sz w:val="24"/>
-        </w:rPr>
-        <w:t xml:space="preserve"> </w:t>
-      </w:r>
-      <w:proofErr w:type="gramStart"/>
-      <w:r>
-        <w:rPr>
-          <w:sz w:val="24"/>
-        </w:rPr>
-        <w:t>développe</w:t>
-      </w:r>
-      <w:proofErr w:type="gramEnd"/>
-      <w:r>
-        <w:rPr>
-          <w:sz w:val="24"/>
-        </w:rPr>
-        <w:t> :</w:t>
-      </w:r>
-      <w:r>
-        <w:rPr>
-          <w:sz w:val="24"/>
-        </w:rPr>
-        <w:t xml:space="preserve"> travailler en autonomie – être</w:t>
-      </w:r>
-      <w:r>
-        <w:rPr>
-          <w:sz w:val="24"/>
-        </w:rPr>
-        <w:t xml:space="preserve"> capable d’analyser les problèmes, de prendre les bonnes décisions et de faire le bon choix pour avancer et atteindre le but global fixé.</w:t>
-      </w:r>
-    </w:p>
-    <w:p>
-      <w:pPr>
-        <w:pStyle w:val="ListParagraph"/>
-        <w:spacing w:after="0"/>
-        <w:rPr>
-          <w:sz w:val="24"/>
-        </w:rPr>
-      </w:pPr>
-      <w:r>
-        <w:rPr>
-          <w:sz w:val="24"/>
-        </w:rPr>
-        <w:t>..</w:t>
-      </w:r>
-      <w:r>
-        <w:rPr>
-          <w:sz w:val="24"/>
-        </w:rPr>
-        <w:t xml:space="preserve"> </w:t>
-      </w:r>
-      <w:proofErr w:type="gramStart"/>
-      <w:r>
-        <w:rPr>
-          <w:sz w:val="24"/>
-        </w:rPr>
-        <w:t>motive</w:t>
-      </w:r>
-      <w:proofErr w:type="gramEnd"/>
-      <w:r>
-        <w:rPr>
-          <w:sz w:val="24"/>
-        </w:rPr>
-        <w:t> : l</w:t>
-      </w:r>
-      <w:r>
-        <w:rPr>
-          <w:sz w:val="24"/>
-        </w:rPr>
-        <w:t xml:space="preserve">a travaille en autonomie mobilise </w:t>
-      </w:r>
-      <w:r>
-        <w:rPr>
-          <w:sz w:val="24"/>
-        </w:rPr>
-        <w:t>le</w:t>
-      </w:r>
-      <w:r>
-        <w:rPr>
-          <w:sz w:val="24"/>
-        </w:rPr>
-        <w:t xml:space="preserve"> sens d’analyse, ma créativité et développe mes compétences.</w:t>
-      </w:r>
-    </w:p>
-    <w:p>
-      <w:pPr>
-        <w:pStyle w:val="ListParagraph"/>
-        <w:spacing w:after="0"/>
-        <w:rPr>
-          <w:sz w:val="24"/>
-        </w:rPr>
-      </w:pPr>
-      <w:r>
-        <w:rPr>
-          <w:sz w:val="24"/>
-        </w:rPr>
-        <w:t>..</w:t>
-      </w:r>
-      <w:r>
-        <w:rPr>
-          <w:sz w:val="24"/>
-        </w:rPr>
-        <w:t xml:space="preserve"> </w:t>
-      </w:r>
-      <w:proofErr w:type="gramStart"/>
-      <w:r>
-        <w:rPr>
-          <w:sz w:val="24"/>
-        </w:rPr>
-        <w:t>organis</w:t>
-      </w:r>
-      <w:r>
-        <w:rPr>
-          <w:sz w:val="24"/>
-        </w:rPr>
-        <w:t>e</w:t>
-      </w:r>
-      <w:proofErr w:type="gramEnd"/>
-      <w:r>
-        <w:rPr>
-          <w:sz w:val="24"/>
-        </w:rPr>
-        <w:t> : l</w:t>
-      </w:r>
-      <w:r>
-        <w:rPr>
-          <w:sz w:val="24"/>
-        </w:rPr>
-        <w:t>e travail en autonomie implique une obligation des résultats et les comptes rendues réguliers de la progression au chef du projet.</w:t>
-      </w:r>
-    </w:p>
-    <w:p>
-      <w:pPr>
-        <w:pStyle w:val="ListParagraph"/>
-        <w:spacing w:after="0"/>
-        <w:rPr>
-          <w:sz w:val="24"/>
-        </w:rPr>
-      </w:pPr>
-    </w:p>
-    <w:p>
-      <w:pPr>
-        <w:pStyle w:val="ListParagraph"/>
-        <w:spacing w:after="0"/>
-        <w:rPr>
-          <w:b/>
-          <w:sz w:val="24"/>
-        </w:rPr>
-      </w:pPr>
-      <w:r>
-        <w:rPr>
-          <w:b/>
-          <w:sz w:val="24"/>
-        </w:rPr>
-        <w:lastRenderedPageBreak/>
-        <w:t>Mise en  contexte</w:t>
-      </w:r>
-      <w:r>
-        <w:rPr>
-          <w:b/>
-          <w:sz w:val="24"/>
-        </w:rPr>
-        <w:t xml:space="preserve">. </w:t>
-      </w:r>
-      <w:r>
-        <w:rPr>
-          <w:sz w:val="24"/>
-        </w:rPr>
-        <w:t xml:space="preserve">Parmi des taches qui j’ai mené en autonomie </w:t>
-      </w:r>
-      <w:r>
-        <w:rPr>
-          <w:sz w:val="24"/>
-        </w:rPr>
-        <w:t>dans les contextes professionnels divers</w:t>
-      </w:r>
-      <w:r>
-        <w:rPr>
-          <w:sz w:val="24"/>
-        </w:rPr>
-        <w:t>:</w:t>
-      </w:r>
+        <w:ind w:left="709"/>
+        <w:rPr>
+          <w:sz w:val="24"/>
+        </w:rPr>
+      </w:pPr>
     </w:p>
     <w:p>
       <w:pPr>
@@ -3110,16 +2763,316 @@
           <w:ilvl w:val="1"/>
           <w:numId w:val="4"/>
         </w:numPr>
-        <w:spacing w:after="0"/>
-        <w:rPr>
-          <w:sz w:val="24"/>
-        </w:rPr>
-      </w:pPr>
-      <w:r>
-        <w:rPr>
-          <w:sz w:val="24"/>
-        </w:rPr>
-        <w:t>la gestion de timing des taches à faire ;</w:t>
+        <w:ind w:left="709"/>
+        <w:rPr>
+          <w:sz w:val="24"/>
+        </w:rPr>
+      </w:pPr>
+    </w:p>
+    <w:p>
+      <w:pPr>
+        <w:pStyle w:val="ListParagraph"/>
+        <w:spacing w:after="0"/>
+        <w:ind w:left="0"/>
+        <w:rPr>
+          <w:bCs/>
+          <w:sz w:val="24"/>
+        </w:rPr>
+      </w:pPr>
+    </w:p>
+    <w:p>
+      <w:pPr>
+        <w:pStyle w:val="Heading1"/>
+        <w:jc w:val="center"/>
+      </w:pPr>
+      <w:r>
+        <w:lastRenderedPageBreak/>
+        <w:t>REALISATIONS</w:t>
+      </w:r>
+    </w:p>
+    <w:p>
+      <w:pPr>
+        <w:pStyle w:val="ListParagraph"/>
+        <w:spacing w:after="0"/>
+        <w:ind w:left="360"/>
+        <w:rPr>
+          <w:sz w:val="24"/>
+        </w:rPr>
+      </w:pPr>
+    </w:p>
+    <w:p>
+      <w:pPr>
+        <w:pStyle w:val="ListParagraph"/>
+        <w:spacing w:after="0"/>
+        <w:ind w:left="0"/>
+        <w:rPr>
+          <w:sz w:val="24"/>
+        </w:rPr>
+      </w:pPr>
+      <w:r>
+        <w:rPr>
+          <w:sz w:val="24"/>
+        </w:rPr>
+        <w:t>Compétence organisationnelle</w:t>
+      </w:r>
+      <w:r>
+        <w:rPr>
+          <w:sz w:val="24"/>
+        </w:rPr>
+        <w:t xml:space="preserve"> « </w:t>
+      </w:r>
+      <w:r>
+        <w:rPr>
+          <w:b/>
+          <w:sz w:val="24"/>
+        </w:rPr>
+        <w:t>Préparation et</w:t>
+      </w:r>
+      <w:r>
+        <w:rPr>
+          <w:b/>
+          <w:sz w:val="24"/>
+        </w:rPr>
+        <w:t xml:space="preserve"> réalisation de</w:t>
+      </w:r>
+      <w:r>
+        <w:rPr>
+          <w:b/>
+          <w:sz w:val="24"/>
+        </w:rPr>
+        <w:t>s</w:t>
+      </w:r>
+      <w:r>
+        <w:rPr>
+          <w:b/>
+          <w:sz w:val="24"/>
+        </w:rPr>
+        <w:t xml:space="preserve"> MEP</w:t>
+      </w:r>
+      <w:r>
+        <w:rPr>
+          <w:sz w:val="24"/>
+        </w:rPr>
+        <w:t xml:space="preserve">» </w:t>
+      </w:r>
+    </w:p>
+    <w:p>
+      <w:pPr>
+        <w:pStyle w:val="ListParagraph"/>
+        <w:spacing w:after="0"/>
+        <w:ind w:left="0"/>
+        <w:rPr>
+          <w:sz w:val="24"/>
+        </w:rPr>
+      </w:pPr>
+      <w:r>
+        <w:rPr>
+          <w:sz w:val="24"/>
+        </w:rPr>
+        <w:t>J’ap</w:t>
+      </w:r>
+      <w:r>
+        <w:rPr>
+          <w:sz w:val="24"/>
+        </w:rPr>
+        <w:t xml:space="preserve">porte beaucoup d’attention à l’organisation de mon travail. </w:t>
+      </w:r>
+      <w:r>
+        <w:rPr>
+          <w:sz w:val="24"/>
+        </w:rPr>
+        <w:t>Pour moi c’est très important de construire et suivre un plan d’avancement (plan de progression)</w:t>
+      </w:r>
+      <w:r>
+        <w:rPr>
+          <w:sz w:val="24"/>
+        </w:rPr>
+        <w:t xml:space="preserve">, de </w:t>
+      </w:r>
+      <w:r>
+        <w:rPr>
+          <w:sz w:val="24"/>
+        </w:rPr>
+        <w:t>savoir m’orienter</w:t>
+      </w:r>
+      <w:r>
+        <w:rPr>
+          <w:sz w:val="24"/>
+        </w:rPr>
+        <w:t xml:space="preserve"> </w:t>
+      </w:r>
+      <w:r>
+        <w:rPr>
+          <w:sz w:val="24"/>
+        </w:rPr>
+        <w:t>le plus rapidement possible dans mon environnement de travail</w:t>
+      </w:r>
+      <w:r>
+        <w:rPr>
+          <w:sz w:val="24"/>
+        </w:rPr>
+        <w:t xml:space="preserve">. </w:t>
+      </w:r>
+      <w:r>
+        <w:rPr>
+          <w:sz w:val="24"/>
+        </w:rPr>
+        <w:t>La tâche qui me demande plus de la concentration et de l’organisation méticuleuse de travail c’est l’étape de la mise en production (MEP).</w:t>
+      </w:r>
+    </w:p>
+    <w:p>
+      <w:pPr>
+        <w:pStyle w:val="ListParagraph"/>
+        <w:spacing w:after="0"/>
+        <w:ind w:left="0"/>
+        <w:rPr>
+          <w:sz w:val="24"/>
+        </w:rPr>
+      </w:pPr>
+    </w:p>
+    <w:p>
+      <w:pPr>
+        <w:pStyle w:val="ListParagraph"/>
+        <w:spacing w:after="0"/>
+        <w:ind w:left="0"/>
+        <w:rPr>
+          <w:sz w:val="24"/>
+        </w:rPr>
+      </w:pPr>
+      <w:r>
+        <w:rPr>
+          <w:b/>
+          <w:sz w:val="24"/>
+        </w:rPr>
+        <w:t>Définition</w:t>
+      </w:r>
+      <w:r>
+        <w:rPr>
+          <w:sz w:val="24"/>
+        </w:rPr>
+        <w:t xml:space="preserve">. </w:t>
+      </w:r>
+      <w:r>
+        <w:rPr>
+          <w:sz w:val="24"/>
+        </w:rPr>
+        <w:t>La MEP</w:t>
+      </w:r>
+      <w:r>
+        <w:rPr>
+          <w:sz w:val="24"/>
+        </w:rPr>
+        <w:t xml:space="preserve"> c’est la livraison d’un release </w:t>
+      </w:r>
+      <w:r>
+        <w:rPr>
+          <w:sz w:val="24"/>
+        </w:rPr>
+        <w:t>aux utilisateurs finaux</w:t>
+      </w:r>
+      <w:r>
+        <w:rPr>
+          <w:sz w:val="24"/>
+        </w:rPr>
+        <w:t xml:space="preserve">. La MEP </w:t>
+      </w:r>
+      <w:r>
+        <w:rPr>
+          <w:sz w:val="24"/>
+        </w:rPr>
+        <w:t xml:space="preserve">est une étape très importante dans le cycle de vie d’une application ainsi que dans le travail d’un développeur. </w:t>
+      </w:r>
+      <w:r>
+        <w:rPr>
+          <w:sz w:val="24"/>
+        </w:rPr>
+        <w:t xml:space="preserve">Cette étape finale accomplit les efforts lors des phases de la conception et </w:t>
+      </w:r>
+      <w:r>
+        <w:rPr>
+          <w:sz w:val="24"/>
+        </w:rPr>
+        <w:t xml:space="preserve">de </w:t>
+      </w:r>
+      <w:r>
+        <w:rPr>
+          <w:sz w:val="24"/>
+        </w:rPr>
+        <w:t xml:space="preserve">la réalisation. </w:t>
+      </w:r>
+      <w:r>
+        <w:rPr>
+          <w:sz w:val="24"/>
+        </w:rPr>
+        <w:t xml:space="preserve"> </w:t>
+      </w:r>
+    </w:p>
+    <w:p>
+      <w:pPr>
+        <w:pStyle w:val="ListParagraph"/>
+        <w:spacing w:after="0"/>
+        <w:ind w:left="0"/>
+        <w:rPr>
+          <w:sz w:val="24"/>
+        </w:rPr>
+      </w:pPr>
+      <w:r>
+        <w:rPr>
+          <w:b/>
+          <w:bCs/>
+          <w:sz w:val="24"/>
+        </w:rPr>
+        <w:t>Mise en contexte</w:t>
+      </w:r>
+      <w:r>
+        <w:rPr>
+          <w:b/>
+          <w:bCs/>
+          <w:sz w:val="24"/>
+        </w:rPr>
+        <w:t>.</w:t>
+      </w:r>
+      <w:r>
+        <w:rPr>
+          <w:sz w:val="24"/>
+        </w:rPr>
+        <w:t xml:space="preserve"> Lors de mon alternance en entreprise j’ai appris à gérer la procédure de la MEP, qui</w:t>
+      </w:r>
+      <w:r>
+        <w:rPr>
+          <w:sz w:val="24"/>
+        </w:rPr>
+        <w:t xml:space="preserve"> </w:t>
+      </w:r>
+      <w:r>
+        <w:rPr>
+          <w:sz w:val="24"/>
+        </w:rPr>
+        <w:t xml:space="preserve">est </w:t>
+      </w:r>
+      <w:r>
+        <w:rPr>
+          <w:sz w:val="24"/>
+        </w:rPr>
+        <w:t xml:space="preserve">une procédure complexe est peut être </w:t>
+      </w:r>
+      <w:r>
+        <w:rPr>
+          <w:sz w:val="24"/>
+        </w:rPr>
+        <w:t>divisé</w:t>
+      </w:r>
+      <w:r>
+        <w:rPr>
+          <w:sz w:val="24"/>
+        </w:rPr>
+        <w:t>e</w:t>
+      </w:r>
+      <w:r>
+        <w:rPr>
+          <w:sz w:val="24"/>
+        </w:rPr>
+        <w:t xml:space="preserve"> en plusieurs sous-étapes :</w:t>
       </w:r>
     </w:p>
     <w:p>
@@ -3130,14 +3083,673 @@
           <w:numId w:val="4"/>
         </w:numPr>
         <w:spacing w:after="0"/>
-        <w:rPr>
-          <w:sz w:val="24"/>
-        </w:rPr>
-      </w:pPr>
-      <w:r>
-        <w:rPr>
-          <w:sz w:val="24"/>
-        </w:rPr>
+        <w:ind w:left="720"/>
+        <w:rPr>
+          <w:sz w:val="24"/>
+        </w:rPr>
+      </w:pPr>
+      <w:r>
+        <w:rPr>
+          <w:sz w:val="24"/>
+        </w:rPr>
+        <w:t>préparation d’un dossier de la MEP (vérification et préparation des toutes les livrables, d’un bon de livraison, des PV de la recette)</w:t>
+      </w:r>
+      <w:r>
+        <w:rPr>
+          <w:sz w:val="24"/>
+        </w:rPr>
+        <w:t> ;</w:t>
+      </w:r>
+    </w:p>
+    <w:p>
+      <w:pPr>
+        <w:pStyle w:val="ListParagraph"/>
+        <w:numPr>
+          <w:ilvl w:val="1"/>
+          <w:numId w:val="4"/>
+        </w:numPr>
+        <w:spacing w:after="0"/>
+        <w:ind w:left="720"/>
+        <w:rPr>
+          <w:sz w:val="24"/>
+        </w:rPr>
+      </w:pPr>
+      <w:r>
+        <w:rPr>
+          <w:sz w:val="24"/>
+        </w:rPr>
+        <w:t xml:space="preserve">participation </w:t>
+      </w:r>
+      <w:r>
+        <w:rPr>
+          <w:sz w:val="24"/>
+        </w:rPr>
+        <w:t>au</w:t>
+      </w:r>
+      <w:r>
+        <w:rPr>
+          <w:sz w:val="24"/>
+        </w:rPr>
+        <w:t xml:space="preserve"> </w:t>
+      </w:r>
+      <w:r>
+        <w:rPr>
+          <w:sz w:val="24"/>
+        </w:rPr>
+        <w:t>comité</w:t>
+      </w:r>
+      <w:r>
+        <w:rPr>
+          <w:sz w:val="24"/>
+        </w:rPr>
+        <w:t xml:space="preserve"> de la MEP (présentation des composants </w:t>
+      </w:r>
+      <w:r>
+        <w:rPr>
+          <w:sz w:val="24"/>
+        </w:rPr>
+        <w:t>prêts pour</w:t>
+      </w:r>
+      <w:r>
+        <w:rPr>
+          <w:sz w:val="24"/>
+        </w:rPr>
+        <w:t xml:space="preserve"> la MEP et</w:t>
+      </w:r>
+      <w:r>
+        <w:rPr>
+          <w:sz w:val="24"/>
+        </w:rPr>
+        <w:t xml:space="preserve"> leurs impacts possibles sur les différents environnements</w:t>
+      </w:r>
+      <w:r>
+        <w:rPr>
+          <w:sz w:val="24"/>
+        </w:rPr>
+        <w:t>)</w:t>
+      </w:r>
+      <w:r>
+        <w:rPr>
+          <w:sz w:val="24"/>
+        </w:rPr>
+        <w:t> ;</w:t>
+      </w:r>
+    </w:p>
+    <w:p>
+      <w:pPr>
+        <w:pStyle w:val="ListParagraph"/>
+        <w:numPr>
+          <w:ilvl w:val="1"/>
+          <w:numId w:val="4"/>
+        </w:numPr>
+        <w:spacing w:after="0"/>
+        <w:ind w:left="720"/>
+        <w:rPr>
+          <w:sz w:val="24"/>
+        </w:rPr>
+      </w:pPr>
+      <w:r>
+        <w:rPr>
+          <w:sz w:val="24"/>
+        </w:rPr>
+        <w:t>timing et synchronisation de différentes équipes qui participe dans la MEP</w:t>
+      </w:r>
+      <w:r>
+        <w:rPr>
+          <w:sz w:val="24"/>
+        </w:rPr>
+        <w:t> ;</w:t>
+      </w:r>
+    </w:p>
+    <w:p>
+      <w:pPr>
+        <w:pStyle w:val="ListParagraph"/>
+        <w:numPr>
+          <w:ilvl w:val="1"/>
+          <w:numId w:val="4"/>
+        </w:numPr>
+        <w:spacing w:after="0"/>
+        <w:ind w:left="720"/>
+        <w:rPr>
+          <w:sz w:val="24"/>
+        </w:rPr>
+      </w:pPr>
+      <w:r>
+        <w:rPr>
+          <w:sz w:val="24"/>
+        </w:rPr>
+        <w:t>tests du</w:t>
+      </w:r>
+      <w:r>
+        <w:rPr>
+          <w:sz w:val="24"/>
+        </w:rPr>
+        <w:t xml:space="preserve"> bon fonctionnement </w:t>
+      </w:r>
+      <w:r>
+        <w:rPr>
+          <w:sz w:val="24"/>
+        </w:rPr>
+        <w:t xml:space="preserve">général </w:t>
+      </w:r>
+      <w:r>
+        <w:rPr>
+          <w:sz w:val="24"/>
+        </w:rPr>
+        <w:t>d’application après la MEP</w:t>
+      </w:r>
+      <w:r>
+        <w:rPr>
+          <w:sz w:val="24"/>
+        </w:rPr>
+        <w:t> </w:t>
+      </w:r>
+      <w:r>
+        <w:rPr>
+          <w:sz w:val="24"/>
+        </w:rPr>
+        <w:t xml:space="preserve">et du bon fonctionnement des fonctionnalités ajoutées ou modifiées </w:t>
+      </w:r>
+      <w:r>
+        <w:rPr>
+          <w:sz w:val="24"/>
+        </w:rPr>
+        <w:t>;</w:t>
+      </w:r>
+    </w:p>
+    <w:p>
+      <w:pPr>
+        <w:pStyle w:val="ListParagraph"/>
+        <w:numPr>
+          <w:ilvl w:val="1"/>
+          <w:numId w:val="4"/>
+        </w:numPr>
+        <w:spacing w:after="0"/>
+        <w:ind w:left="720"/>
+        <w:rPr>
+          <w:sz w:val="24"/>
+        </w:rPr>
+      </w:pPr>
+      <w:r>
+        <w:rPr>
+          <w:sz w:val="24"/>
+        </w:rPr>
+        <w:t>prise de la décision en cas du disfonctionnement, analyse du problème et recherche de la solution</w:t>
+      </w:r>
+      <w:r>
+        <w:rPr>
+          <w:sz w:val="24"/>
+        </w:rPr>
+        <w:t> ;</w:t>
+      </w:r>
+    </w:p>
+    <w:p>
+      <w:pPr>
+        <w:pStyle w:val="ListParagraph"/>
+        <w:numPr>
+          <w:ilvl w:val="1"/>
+          <w:numId w:val="4"/>
+        </w:numPr>
+        <w:spacing w:after="0"/>
+        <w:ind w:left="720"/>
+        <w:rPr>
+          <w:sz w:val="24"/>
+        </w:rPr>
+      </w:pPr>
+      <w:r>
+        <w:rPr>
+          <w:sz w:val="24"/>
+        </w:rPr>
+        <w:t>compte rendu au</w:t>
+      </w:r>
+      <w:r>
+        <w:rPr>
+          <w:sz w:val="24"/>
+        </w:rPr>
+        <w:t xml:space="preserve"> responsable</w:t>
+      </w:r>
+      <w:r>
+        <w:rPr>
+          <w:sz w:val="24"/>
+        </w:rPr>
+        <w:t xml:space="preserve"> de résultat de la MEP.</w:t>
+      </w:r>
+    </w:p>
+    <w:p>
+      <w:pPr>
+        <w:spacing w:after="0"/>
+        <w:rPr>
+          <w:sz w:val="24"/>
+        </w:rPr>
+      </w:pPr>
+    </w:p>
+    <w:p>
+      <w:pPr>
+        <w:pStyle w:val="ListParagraph"/>
+        <w:spacing w:after="0"/>
+        <w:ind w:left="0"/>
+        <w:rPr>
+          <w:sz w:val="24"/>
+        </w:rPr>
+      </w:pPr>
+      <w:r>
+        <w:rPr>
+          <w:b/>
+          <w:sz w:val="24"/>
+        </w:rPr>
+        <w:t>Axes d’évolution</w:t>
+      </w:r>
+      <w:r>
+        <w:rPr>
+          <w:b/>
+          <w:sz w:val="24"/>
+        </w:rPr>
+        <w:t>.</w:t>
+      </w:r>
+      <w:r>
+        <w:rPr>
+          <w:b/>
+          <w:sz w:val="24"/>
+        </w:rPr>
+        <w:t xml:space="preserve"> </w:t>
+      </w:r>
+      <w:r>
+        <w:rPr>
+          <w:sz w:val="24"/>
+        </w:rPr>
+        <w:t>Le</w:t>
+      </w:r>
+      <w:r>
+        <w:rPr>
+          <w:sz w:val="24"/>
+        </w:rPr>
+        <w:t xml:space="preserve"> point d’amélior</w:t>
+      </w:r>
+      <w:r>
+        <w:rPr>
+          <w:sz w:val="24"/>
+        </w:rPr>
+        <w:t xml:space="preserve">ation </w:t>
+      </w:r>
+      <w:r>
+        <w:rPr>
+          <w:sz w:val="24"/>
+        </w:rPr>
+        <w:t>de mon sens d’organisation sera, à moyen t</w:t>
+      </w:r>
+      <w:r>
+        <w:rPr>
+          <w:sz w:val="24"/>
+        </w:rPr>
+        <w:t xml:space="preserve">erme, </w:t>
+      </w:r>
+      <w:r>
+        <w:rPr>
+          <w:sz w:val="24"/>
+        </w:rPr>
+        <w:t xml:space="preserve">d’apprendre à </w:t>
+      </w:r>
+      <w:r>
+        <w:rPr>
+          <w:sz w:val="24"/>
+        </w:rPr>
+        <w:t xml:space="preserve">choisir et établir correctement les priorités et les suivre </w:t>
+      </w:r>
+      <w:r>
+        <w:rPr>
+          <w:sz w:val="24"/>
+        </w:rPr>
+        <w:t>rigoureusement</w:t>
+      </w:r>
+      <w:r>
+        <w:rPr>
+          <w:sz w:val="24"/>
+        </w:rPr>
+        <w:t xml:space="preserve"> pour gérer le timing</w:t>
+      </w:r>
+      <w:r>
+        <w:rPr>
+          <w:sz w:val="24"/>
+        </w:rPr>
+        <w:t xml:space="preserve"> plus </w:t>
+      </w:r>
+      <w:r>
+        <w:rPr>
+          <w:sz w:val="24"/>
+        </w:rPr>
+        <w:t>efficacement</w:t>
+      </w:r>
+      <w:r>
+        <w:rPr>
+          <w:sz w:val="24"/>
+        </w:rPr>
+        <w:t>.</w:t>
+      </w:r>
+    </w:p>
+    <w:p>
+      <w:pPr>
+        <w:pStyle w:val="ListParagraph"/>
+        <w:spacing w:after="0"/>
+        <w:rPr>
+          <w:sz w:val="24"/>
+        </w:rPr>
+      </w:pPr>
+    </w:p>
+    <w:p>
+      <w:pPr>
+        <w:pStyle w:val="Heading1"/>
+        <w:jc w:val="center"/>
+      </w:pPr>
+      <w:r>
+        <w:t>COMPETENCES</w:t>
+      </w:r>
+    </w:p>
+    <w:p>
+      <w:pPr>
+        <w:spacing w:after="0"/>
+        <w:rPr>
+          <w:bCs/>
+          <w:sz w:val="24"/>
+        </w:rPr>
+      </w:pPr>
+      <w:r>
+        <w:rPr>
+          <w:sz w:val="24"/>
+        </w:rPr>
+        <w:t xml:space="preserve"> Structure des pages : Définition, </w:t>
+      </w:r>
+      <w:r>
+        <w:rPr>
+          <w:bCs/>
+          <w:sz w:val="24"/>
+        </w:rPr>
+        <w:t>Mise en contexte, Axes d’évolution</w:t>
+      </w:r>
+    </w:p>
+    <w:p>
+      <w:pPr>
+        <w:pStyle w:val="ListParagraph"/>
+        <w:spacing w:after="0"/>
+        <w:rPr>
+          <w:sz w:val="24"/>
+        </w:rPr>
+      </w:pPr>
+    </w:p>
+    <w:p>
+      <w:pPr>
+        <w:pStyle w:val="ListParagraph"/>
+        <w:spacing w:after="0"/>
+        <w:ind w:left="0"/>
+        <w:rPr>
+          <w:sz w:val="24"/>
+        </w:rPr>
+      </w:pPr>
+      <w:r>
+        <w:rPr>
+          <w:sz w:val="24"/>
+        </w:rPr>
+        <w:t>Compétence organisationnelle « </w:t>
+      </w:r>
+      <w:r>
+        <w:rPr>
+          <w:b/>
+          <w:sz w:val="24"/>
+        </w:rPr>
+        <w:t>Autonomie</w:t>
+      </w:r>
+      <w:r>
+        <w:rPr>
+          <w:sz w:val="24"/>
+        </w:rPr>
+        <w:t>…</w:t>
+      </w:r>
+      <w:r>
+        <w:rPr>
+          <w:sz w:val="24"/>
+        </w:rPr>
+        <w:t> »</w:t>
+      </w:r>
+    </w:p>
+    <w:p>
+      <w:pPr>
+        <w:pStyle w:val="ListParagraph"/>
+        <w:spacing w:after="0"/>
+        <w:rPr>
+          <w:b/>
+          <w:sz w:val="24"/>
+        </w:rPr>
+      </w:pPr>
+      <w:r>
+        <w:rPr>
+          <w:b/>
+          <w:sz w:val="24"/>
+        </w:rPr>
+        <w:t>Définition</w:t>
+      </w:r>
+      <w:r>
+        <w:rPr>
+          <w:b/>
+          <w:sz w:val="24"/>
+        </w:rPr>
+        <w:t xml:space="preserve">. </w:t>
+      </w:r>
+      <w:r>
+        <w:rPr>
+          <w:sz w:val="24"/>
+        </w:rPr>
+        <w:t>C’est une compétence qui</w:t>
+      </w:r>
+      <w:r>
+        <w:rPr>
+          <w:sz w:val="24"/>
+        </w:rPr>
+        <w:t>..</w:t>
+      </w:r>
+    </w:p>
+    <w:p>
+      <w:pPr>
+        <w:pStyle w:val="ListParagraph"/>
+        <w:spacing w:after="0"/>
+        <w:rPr>
+          <w:sz w:val="24"/>
+        </w:rPr>
+      </w:pPr>
+      <w:r>
+        <w:rPr>
+          <w:sz w:val="24"/>
+        </w:rPr>
+        <w:t>..</w:t>
+      </w:r>
+      <w:r>
+        <w:rPr>
+          <w:sz w:val="24"/>
+        </w:rPr>
+        <w:t xml:space="preserve"> développe</w:t>
+      </w:r>
+      <w:r>
+        <w:rPr>
+          <w:sz w:val="24"/>
+        </w:rPr>
+        <w:t> :</w:t>
+      </w:r>
+      <w:r>
+        <w:rPr>
+          <w:sz w:val="24"/>
+        </w:rPr>
+        <w:t xml:space="preserve"> travailler en autonomie – être</w:t>
+      </w:r>
+      <w:r>
+        <w:rPr>
+          <w:sz w:val="24"/>
+        </w:rPr>
+        <w:t xml:space="preserve"> capable d’analyser les problèmes, de prendre les bonnes décisions et de faire le bon choix pour avancer et atteindre le but global fixé.</w:t>
+      </w:r>
+    </w:p>
+    <w:p>
+      <w:pPr>
+        <w:pStyle w:val="ListParagraph"/>
+        <w:spacing w:after="0"/>
+        <w:rPr>
+          <w:sz w:val="24"/>
+        </w:rPr>
+      </w:pPr>
+      <w:r>
+        <w:rPr>
+          <w:sz w:val="24"/>
+        </w:rPr>
+        <w:t>..</w:t>
+      </w:r>
+      <w:r>
+        <w:rPr>
+          <w:sz w:val="24"/>
+        </w:rPr>
+        <w:t xml:space="preserve"> motive</w:t>
+      </w:r>
+      <w:r>
+        <w:rPr>
+          <w:sz w:val="24"/>
+        </w:rPr>
+        <w:t> : l</w:t>
+      </w:r>
+      <w:r>
+        <w:rPr>
+          <w:sz w:val="24"/>
+        </w:rPr>
+        <w:t xml:space="preserve">a travaille en autonomie mobilise </w:t>
+      </w:r>
+      <w:r>
+        <w:rPr>
+          <w:sz w:val="24"/>
+        </w:rPr>
+        <w:t>le</w:t>
+      </w:r>
+      <w:r>
+        <w:rPr>
+          <w:sz w:val="24"/>
+        </w:rPr>
+        <w:t xml:space="preserve"> sens d’analyse, ma créativité et développe mes compétences.</w:t>
+      </w:r>
+    </w:p>
+    <w:p>
+      <w:pPr>
+        <w:pStyle w:val="ListParagraph"/>
+        <w:spacing w:after="0"/>
+        <w:rPr>
+          <w:sz w:val="24"/>
+        </w:rPr>
+      </w:pPr>
+      <w:r>
+        <w:rPr>
+          <w:sz w:val="24"/>
+        </w:rPr>
+        <w:t>..</w:t>
+      </w:r>
+      <w:r>
+        <w:rPr>
+          <w:sz w:val="24"/>
+        </w:rPr>
+        <w:t xml:space="preserve"> organis</w:t>
+      </w:r>
+      <w:r>
+        <w:rPr>
+          <w:sz w:val="24"/>
+        </w:rPr>
+        <w:t>e : l</w:t>
+      </w:r>
+      <w:r>
+        <w:rPr>
+          <w:sz w:val="24"/>
+        </w:rPr>
+        <w:t>e travail en autonomie implique une obligation des résultats et les comptes rendues réguliers de la progression au chef du projet.</w:t>
+      </w:r>
+    </w:p>
+    <w:p>
+      <w:pPr>
+        <w:pStyle w:val="ListParagraph"/>
+        <w:spacing w:after="0"/>
+        <w:rPr>
+          <w:sz w:val="24"/>
+        </w:rPr>
+      </w:pPr>
+    </w:p>
+    <w:p>
+      <w:pPr>
+        <w:pStyle w:val="ListParagraph"/>
+        <w:spacing w:after="0"/>
+        <w:rPr>
+          <w:b/>
+          <w:sz w:val="24"/>
+        </w:rPr>
+      </w:pPr>
+      <w:r>
+        <w:rPr>
+          <w:b/>
+          <w:sz w:val="24"/>
+        </w:rPr>
+        <w:t>Mise en  contexte</w:t>
+      </w:r>
+      <w:r>
+        <w:rPr>
+          <w:b/>
+          <w:sz w:val="24"/>
+        </w:rPr>
+        <w:t xml:space="preserve">. </w:t>
+      </w:r>
+      <w:r>
+        <w:rPr>
+          <w:sz w:val="24"/>
+        </w:rPr>
+        <w:t xml:space="preserve">Parmi des taches qui j’ai mené en autonomie </w:t>
+      </w:r>
+      <w:r>
+        <w:rPr>
+          <w:sz w:val="24"/>
+        </w:rPr>
+        <w:t>dans les contextes professionnels divers</w:t>
+      </w:r>
+      <w:r>
+        <w:rPr>
+          <w:sz w:val="24"/>
+        </w:rPr>
+        <w:t>:</w:t>
+      </w:r>
+    </w:p>
+    <w:p>
+      <w:pPr>
+        <w:pStyle w:val="ListParagraph"/>
+        <w:numPr>
+          <w:ilvl w:val="1"/>
+          <w:numId w:val="4"/>
+        </w:numPr>
+        <w:spacing w:after="0"/>
+        <w:rPr>
+          <w:sz w:val="24"/>
+        </w:rPr>
+      </w:pPr>
+      <w:r>
+        <w:rPr>
+          <w:sz w:val="24"/>
+        </w:rPr>
+        <w:t>la gestion de timing des taches à faire ;</w:t>
+      </w:r>
+    </w:p>
+    <w:p>
+      <w:pPr>
+        <w:pStyle w:val="ListParagraph"/>
+        <w:numPr>
+          <w:ilvl w:val="1"/>
+          <w:numId w:val="4"/>
+        </w:numPr>
+        <w:spacing w:after="0"/>
+        <w:rPr>
+          <w:sz w:val="24"/>
+        </w:rPr>
+      </w:pPr>
+      <w:r>
+        <w:rPr>
+          <w:sz w:val="24"/>
+        </w:rPr>
+        <w:lastRenderedPageBreak/>
         <w:t>définition des</w:t>
       </w:r>
       <w:r>
@@ -3381,6 +3993,286 @@
 <file path=word/numbering.xml><?xml version="1.0" encoding="utf-8"?>
 <w:numbering xmlns:wpc="http://schemas.microsoft.com/office/word/2010/wordprocessingCanvas" xmlns:mc="http://schemas.openxmlformats.org/markup-compatibility/2006" xmlns:o="urn:schemas-microsoft-com:office:office" xmlns:r="http://schemas.openxmlformats.org/officeDocument/2006/relationships" xmlns:m="http://schemas.openxmlformats.org/officeDocument/2006/math" xmlns:v="urn:schemas-microsoft-com:vml" xmlns:wp14="http://schemas.microsoft.com/office/word/2010/wordprocessingDrawing" xmlns:wp="http://schemas.openxmlformats.org/drawingml/2006/wordprocessingDrawing" xmlns:w10="urn:schemas-microsoft-com:office:word" xmlns:w="http://schemas.openxmlformats.org/wordprocessingml/2006/main" xmlns:w14="http://schemas.microsoft.com/office/word/2010/wordml" xmlns:wpg="http://schemas.microsoft.com/office/word/2010/wordprocessingGroup" xmlns:wpi="http://schemas.microsoft.com/office/word/2010/wordprocessingInk" xmlns:wne="http://schemas.microsoft.com/office/word/2006/wordml" xmlns:wps="http://schemas.microsoft.com/office/word/2010/wordprocessingShape" mc:Ignorable="w14 wp14">
   <w:abstractNum w:abstractNumId="0">
+    <w:nsid w:val="0A405895"/>
+    <w:multiLevelType w:val="hybridMultilevel"/>
+    <w:tmpl w:val="15B29C1A"/>
+    <w:lvl w:ilvl="0" w:tplc="F7A65BE6">
+      <w:start w:val="1"/>
+      <w:numFmt w:val="bullet"/>
+      <w:lvlText w:val="•"/>
+      <w:lvlJc w:val="left"/>
+      <w:pPr>
+        <w:tabs>
+          <w:tab w:val="num" w:pos="720"/>
+        </w:tabs>
+        <w:ind w:left="720" w:hanging="360"/>
+      </w:pPr>
+      <w:rPr>
+        <w:rFonts w:ascii="Arial" w:hAnsi="Arial" w:hint="default"/>
+      </w:rPr>
+    </w:lvl>
+    <w:lvl w:ilvl="1" w:tplc="032C2310" w:tentative="1">
+      <w:start w:val="1"/>
+      <w:numFmt w:val="bullet"/>
+      <w:lvlText w:val="•"/>
+      <w:lvlJc w:val="left"/>
+      <w:pPr>
+        <w:tabs>
+          <w:tab w:val="num" w:pos="1440"/>
+        </w:tabs>
+        <w:ind w:left="1440" w:hanging="360"/>
+      </w:pPr>
+      <w:rPr>
+        <w:rFonts w:ascii="Arial" w:hAnsi="Arial" w:hint="default"/>
+      </w:rPr>
+    </w:lvl>
+    <w:lvl w:ilvl="2" w:tplc="70700EE6" w:tentative="1">
+      <w:start w:val="1"/>
+      <w:numFmt w:val="bullet"/>
+      <w:lvlText w:val="•"/>
+      <w:lvlJc w:val="left"/>
+      <w:pPr>
+        <w:tabs>
+          <w:tab w:val="num" w:pos="2160"/>
+        </w:tabs>
+        <w:ind w:left="2160" w:hanging="360"/>
+      </w:pPr>
+      <w:rPr>
+        <w:rFonts w:ascii="Arial" w:hAnsi="Arial" w:hint="default"/>
+      </w:rPr>
+    </w:lvl>
+    <w:lvl w:ilvl="3" w:tplc="FA124B04" w:tentative="1">
+      <w:start w:val="1"/>
+      <w:numFmt w:val="bullet"/>
+      <w:lvlText w:val="•"/>
+      <w:lvlJc w:val="left"/>
+      <w:pPr>
+        <w:tabs>
+          <w:tab w:val="num" w:pos="2880"/>
+        </w:tabs>
+        <w:ind w:left="2880" w:hanging="360"/>
+      </w:pPr>
+      <w:rPr>
+        <w:rFonts w:ascii="Arial" w:hAnsi="Arial" w:hint="default"/>
+      </w:rPr>
+    </w:lvl>
+    <w:lvl w:ilvl="4" w:tplc="4C84BC9C" w:tentative="1">
+      <w:start w:val="1"/>
+      <w:numFmt w:val="bullet"/>
+      <w:lvlText w:val="•"/>
+      <w:lvlJc w:val="left"/>
+      <w:pPr>
+        <w:tabs>
+          <w:tab w:val="num" w:pos="3600"/>
+        </w:tabs>
+        <w:ind w:left="3600" w:hanging="360"/>
+      </w:pPr>
+      <w:rPr>
+        <w:rFonts w:ascii="Arial" w:hAnsi="Arial" w:hint="default"/>
+      </w:rPr>
+    </w:lvl>
+    <w:lvl w:ilvl="5" w:tplc="66763BB4" w:tentative="1">
+      <w:start w:val="1"/>
+      <w:numFmt w:val="bullet"/>
+      <w:lvlText w:val="•"/>
+      <w:lvlJc w:val="left"/>
+      <w:pPr>
+        <w:tabs>
+          <w:tab w:val="num" w:pos="4320"/>
+        </w:tabs>
+        <w:ind w:left="4320" w:hanging="360"/>
+      </w:pPr>
+      <w:rPr>
+        <w:rFonts w:ascii="Arial" w:hAnsi="Arial" w:hint="default"/>
+      </w:rPr>
+    </w:lvl>
+    <w:lvl w:ilvl="6" w:tplc="F2D6BDC6" w:tentative="1">
+      <w:start w:val="1"/>
+      <w:numFmt w:val="bullet"/>
+      <w:lvlText w:val="•"/>
+      <w:lvlJc w:val="left"/>
+      <w:pPr>
+        <w:tabs>
+          <w:tab w:val="num" w:pos="5040"/>
+        </w:tabs>
+        <w:ind w:left="5040" w:hanging="360"/>
+      </w:pPr>
+      <w:rPr>
+        <w:rFonts w:ascii="Arial" w:hAnsi="Arial" w:hint="default"/>
+      </w:rPr>
+    </w:lvl>
+    <w:lvl w:ilvl="7" w:tplc="CDBC5CAC" w:tentative="1">
+      <w:start w:val="1"/>
+      <w:numFmt w:val="bullet"/>
+      <w:lvlText w:val="•"/>
+      <w:lvlJc w:val="left"/>
+      <w:pPr>
+        <w:tabs>
+          <w:tab w:val="num" w:pos="5760"/>
+        </w:tabs>
+        <w:ind w:left="5760" w:hanging="360"/>
+      </w:pPr>
+      <w:rPr>
+        <w:rFonts w:ascii="Arial" w:hAnsi="Arial" w:hint="default"/>
+      </w:rPr>
+    </w:lvl>
+    <w:lvl w:ilvl="8" w:tplc="C152F8BA" w:tentative="1">
+      <w:start w:val="1"/>
+      <w:numFmt w:val="bullet"/>
+      <w:lvlText w:val="•"/>
+      <w:lvlJc w:val="left"/>
+      <w:pPr>
+        <w:tabs>
+          <w:tab w:val="num" w:pos="6480"/>
+        </w:tabs>
+        <w:ind w:left="6480" w:hanging="360"/>
+      </w:pPr>
+      <w:rPr>
+        <w:rFonts w:ascii="Arial" w:hAnsi="Arial" w:hint="default"/>
+      </w:rPr>
+    </w:lvl>
+  </w:abstractNum>
+  <w:abstractNum w:abstractNumId="1">
+    <w:nsid w:val="1BAB1A9F"/>
+    <w:multiLevelType w:val="hybridMultilevel"/>
+    <w:tmpl w:val="1B480366"/>
+    <w:lvl w:ilvl="0" w:tplc="D2F6A684">
+      <w:start w:val="1"/>
+      <w:numFmt w:val="bullet"/>
+      <w:lvlText w:val="•"/>
+      <w:lvlJc w:val="left"/>
+      <w:pPr>
+        <w:tabs>
+          <w:tab w:val="num" w:pos="720"/>
+        </w:tabs>
+        <w:ind w:left="720" w:hanging="360"/>
+      </w:pPr>
+      <w:rPr>
+        <w:rFonts w:ascii="Arial" w:hAnsi="Arial" w:hint="default"/>
+      </w:rPr>
+    </w:lvl>
+    <w:lvl w:ilvl="1" w:tplc="A60A6D00" w:tentative="1">
+      <w:start w:val="1"/>
+      <w:numFmt w:val="bullet"/>
+      <w:lvlText w:val="•"/>
+      <w:lvlJc w:val="left"/>
+      <w:pPr>
+        <w:tabs>
+          <w:tab w:val="num" w:pos="1440"/>
+        </w:tabs>
+        <w:ind w:left="1440" w:hanging="360"/>
+      </w:pPr>
+      <w:rPr>
+        <w:rFonts w:ascii="Arial" w:hAnsi="Arial" w:hint="default"/>
+      </w:rPr>
+    </w:lvl>
+    <w:lvl w:ilvl="2" w:tplc="2D84A7D6" w:tentative="1">
+      <w:start w:val="1"/>
+      <w:numFmt w:val="bullet"/>
+      <w:lvlText w:val="•"/>
+      <w:lvlJc w:val="left"/>
+      <w:pPr>
+        <w:tabs>
+          <w:tab w:val="num" w:pos="2160"/>
+        </w:tabs>
+        <w:ind w:left="2160" w:hanging="360"/>
+      </w:pPr>
+      <w:rPr>
+        <w:rFonts w:ascii="Arial" w:hAnsi="Arial" w:hint="default"/>
+      </w:rPr>
+    </w:lvl>
+    <w:lvl w:ilvl="3" w:tplc="374A7A5A" w:tentative="1">
+      <w:start w:val="1"/>
+      <w:numFmt w:val="bullet"/>
+      <w:lvlText w:val="•"/>
+      <w:lvlJc w:val="left"/>
+      <w:pPr>
+        <w:tabs>
+          <w:tab w:val="num" w:pos="2880"/>
+        </w:tabs>
+        <w:ind w:left="2880" w:hanging="360"/>
+      </w:pPr>
+      <w:rPr>
+        <w:rFonts w:ascii="Arial" w:hAnsi="Arial" w:hint="default"/>
+      </w:rPr>
+    </w:lvl>
+    <w:lvl w:ilvl="4" w:tplc="2DD46CE4" w:tentative="1">
+      <w:start w:val="1"/>
+      <w:numFmt w:val="bullet"/>
+      <w:lvlText w:val="•"/>
+      <w:lvlJc w:val="left"/>
+      <w:pPr>
+        <w:tabs>
+          <w:tab w:val="num" w:pos="3600"/>
+        </w:tabs>
+        <w:ind w:left="3600" w:hanging="360"/>
+      </w:pPr>
+      <w:rPr>
+        <w:rFonts w:ascii="Arial" w:hAnsi="Arial" w:hint="default"/>
+      </w:rPr>
+    </w:lvl>
+    <w:lvl w:ilvl="5" w:tplc="06A68F78" w:tentative="1">
+      <w:start w:val="1"/>
+      <w:numFmt w:val="bullet"/>
+      <w:lvlText w:val="•"/>
+      <w:lvlJc w:val="left"/>
+      <w:pPr>
+        <w:tabs>
+          <w:tab w:val="num" w:pos="4320"/>
+        </w:tabs>
+        <w:ind w:left="4320" w:hanging="360"/>
+      </w:pPr>
+      <w:rPr>
+        <w:rFonts w:ascii="Arial" w:hAnsi="Arial" w:hint="default"/>
+      </w:rPr>
+    </w:lvl>
+    <w:lvl w:ilvl="6" w:tplc="5EAA01A6" w:tentative="1">
+      <w:start w:val="1"/>
+      <w:numFmt w:val="bullet"/>
+      <w:lvlText w:val="•"/>
+      <w:lvlJc w:val="left"/>
+      <w:pPr>
+        <w:tabs>
+          <w:tab w:val="num" w:pos="5040"/>
+        </w:tabs>
+        <w:ind w:left="5040" w:hanging="360"/>
+      </w:pPr>
+      <w:rPr>
+        <w:rFonts w:ascii="Arial" w:hAnsi="Arial" w:hint="default"/>
+      </w:rPr>
+    </w:lvl>
+    <w:lvl w:ilvl="7" w:tplc="A014C114" w:tentative="1">
+      <w:start w:val="1"/>
+      <w:numFmt w:val="bullet"/>
+      <w:lvlText w:val="•"/>
+      <w:lvlJc w:val="left"/>
+      <w:pPr>
+        <w:tabs>
+          <w:tab w:val="num" w:pos="5760"/>
+        </w:tabs>
+        <w:ind w:left="5760" w:hanging="360"/>
+      </w:pPr>
+      <w:rPr>
+        <w:rFonts w:ascii="Arial" w:hAnsi="Arial" w:hint="default"/>
+      </w:rPr>
+    </w:lvl>
+    <w:lvl w:ilvl="8" w:tplc="CB145F5C" w:tentative="1">
+      <w:start w:val="1"/>
+      <w:numFmt w:val="bullet"/>
+      <w:lvlText w:val="•"/>
+      <w:lvlJc w:val="left"/>
+      <w:pPr>
+        <w:tabs>
+          <w:tab w:val="num" w:pos="6480"/>
+        </w:tabs>
+        <w:ind w:left="6480" w:hanging="360"/>
+      </w:pPr>
+      <w:rPr>
+        <w:rFonts w:ascii="Arial" w:hAnsi="Arial" w:hint="default"/>
+      </w:rPr>
+    </w:lvl>
+  </w:abstractNum>
+  <w:abstractNum w:abstractNumId="2">
     <w:nsid w:val="296415AD"/>
     <w:multiLevelType w:val="multilevel"/>
     <w:tmpl w:val="A1C0ED58"/>
@@ -3529,7 +4421,7 @@
       </w:rPr>
     </w:lvl>
   </w:abstractNum>
-  <w:abstractNum w:abstractNumId="1">
+  <w:abstractNum w:abstractNumId="3">
     <w:nsid w:val="2CC37026"/>
     <w:multiLevelType w:val="multilevel"/>
     <w:tmpl w:val="6774332C"/>
@@ -3678,7 +4570,7 @@
       </w:rPr>
     </w:lvl>
   </w:abstractNum>
-  <w:abstractNum w:abstractNumId="2">
+  <w:abstractNum w:abstractNumId="4">
     <w:nsid w:val="3702138B"/>
     <w:multiLevelType w:val="hybridMultilevel"/>
     <w:tmpl w:val="09B82C70"/>
@@ -3790,7 +4682,7 @@
       </w:rPr>
     </w:lvl>
   </w:abstractNum>
-  <w:abstractNum w:abstractNumId="3">
+  <w:abstractNum w:abstractNumId="5">
     <w:nsid w:val="4B47171D"/>
     <w:multiLevelType w:val="multilevel"/>
     <w:tmpl w:val="D77C3990"/>
@@ -3939,7 +4831,7 @@
       </w:rPr>
     </w:lvl>
   </w:abstractNum>
-  <w:abstractNum w:abstractNumId="4">
+  <w:abstractNum w:abstractNumId="6">
     <w:nsid w:val="4DDF3121"/>
     <w:multiLevelType w:val="multilevel"/>
     <w:tmpl w:val="DD92B454"/>
@@ -4088,7 +4980,7 @@
       </w:rPr>
     </w:lvl>
   </w:abstractNum>
-  <w:abstractNum w:abstractNumId="5">
+  <w:abstractNum w:abstractNumId="7">
     <w:nsid w:val="5A246B26"/>
     <w:multiLevelType w:val="hybridMultilevel"/>
     <w:tmpl w:val="D67287E8"/>
@@ -4200,7 +5092,7 @@
       </w:rPr>
     </w:lvl>
   </w:abstractNum>
-  <w:abstractNum w:abstractNumId="6">
+  <w:abstractNum w:abstractNumId="8">
     <w:nsid w:val="5BDA1041"/>
     <w:multiLevelType w:val="multilevel"/>
     <w:tmpl w:val="99FCF5AE"/>
@@ -4349,7 +5241,7 @@
       </w:rPr>
     </w:lvl>
   </w:abstractNum>
-  <w:abstractNum w:abstractNumId="7">
+  <w:abstractNum w:abstractNumId="9">
     <w:nsid w:val="5DB76FA3"/>
     <w:multiLevelType w:val="multilevel"/>
     <w:tmpl w:val="329AB4F4"/>
@@ -4498,7 +5390,7 @@
       </w:rPr>
     </w:lvl>
   </w:abstractNum>
-  <w:abstractNum w:abstractNumId="8">
+  <w:abstractNum w:abstractNumId="10">
     <w:nsid w:val="60A273A5"/>
     <w:multiLevelType w:val="hybridMultilevel"/>
     <w:tmpl w:val="6D8C17A6"/>
@@ -4610,7 +5502,7 @@
       </w:rPr>
     </w:lvl>
   </w:abstractNum>
-  <w:abstractNum w:abstractNumId="9">
+  <w:abstractNum w:abstractNumId="11">
     <w:nsid w:val="65693EB1"/>
     <w:multiLevelType w:val="hybridMultilevel"/>
     <w:tmpl w:val="CE60EB66"/>
@@ -4723,7 +5615,7 @@
       </w:rPr>
     </w:lvl>
   </w:abstractNum>
-  <w:abstractNum w:abstractNumId="10">
+  <w:abstractNum w:abstractNumId="12">
     <w:nsid w:val="67160C3D"/>
     <w:multiLevelType w:val="multilevel"/>
     <w:tmpl w:val="7CC4E682"/>
@@ -4872,7 +5764,7 @@
       </w:rPr>
     </w:lvl>
   </w:abstractNum>
-  <w:abstractNum w:abstractNumId="11">
+  <w:abstractNum w:abstractNumId="13">
     <w:nsid w:val="6EEB0EA9"/>
     <w:multiLevelType w:val="multilevel"/>
     <w:tmpl w:val="3998C710"/>
@@ -5022,40 +5914,46 @@
     </w:lvl>
   </w:abstractNum>
   <w:num w:numId="1">
+    <w:abstractNumId w:val="4"/>
+  </w:num>
+  <w:num w:numId="2">
+    <w:abstractNumId w:val="10"/>
+  </w:num>
+  <w:num w:numId="3">
+    <w:abstractNumId w:val="11"/>
+  </w:num>
+  <w:num w:numId="4">
+    <w:abstractNumId w:val="7"/>
+  </w:num>
+  <w:num w:numId="5">
+    <w:abstractNumId w:val="6"/>
+  </w:num>
+  <w:num w:numId="6">
+    <w:abstractNumId w:val="3"/>
+  </w:num>
+  <w:num w:numId="7">
+    <w:abstractNumId w:val="5"/>
+  </w:num>
+  <w:num w:numId="8">
+    <w:abstractNumId w:val="9"/>
+  </w:num>
+  <w:num w:numId="9">
     <w:abstractNumId w:val="2"/>
   </w:num>
-  <w:num w:numId="2">
+  <w:num w:numId="10">
+    <w:abstractNumId w:val="12"/>
+  </w:num>
+  <w:num w:numId="11">
     <w:abstractNumId w:val="8"/>
   </w:num>
-  <w:num w:numId="3">
-    <w:abstractNumId w:val="9"/>
+  <w:num w:numId="12">
+    <w:abstractNumId w:val="13"/>
   </w:num>
-  <w:num w:numId="4">
-    <w:abstractNumId w:val="5"/>
-  </w:num>
-  <w:num w:numId="5">
-    <w:abstractNumId w:val="4"/>
-  </w:num>
-  <w:num w:numId="6">
+  <w:num w:numId="13">
     <w:abstractNumId w:val="1"/>
   </w:num>
-  <w:num w:numId="7">
-    <w:abstractNumId w:val="3"/>
-  </w:num>
-  <w:num w:numId="8">
-    <w:abstractNumId w:val="7"/>
-  </w:num>
-  <w:num w:numId="9">
+  <w:num w:numId="14">
     <w:abstractNumId w:val="0"/>
-  </w:num>
-  <w:num w:numId="10">
-    <w:abstractNumId w:val="10"/>
-  </w:num>
-  <w:num w:numId="11">
-    <w:abstractNumId w:val="6"/>
-  </w:num>
-  <w:num w:numId="12">
-    <w:abstractNumId w:val="11"/>
   </w:num>
 </w:numbering>
 </file>
@@ -5295,7 +6193,6 @@
   <w:style w:type="character" w:default="1" w:styleId="DefaultParagraphFont">
     <w:name w:val="Default Paragraph Font"/>
     <w:uiPriority w:val="1"/>
-    <w:semiHidden/>
     <w:unhideWhenUsed/>
   </w:style>
   <w:style w:type="table" w:default="1" w:styleId="TableNormal">
@@ -5706,7 +6603,6 @@
   <w:style w:type="character" w:default="1" w:styleId="DefaultParagraphFont">
     <w:name w:val="Default Paragraph Font"/>
     <w:uiPriority w:val="1"/>
-    <w:semiHidden/>
     <w:unhideWhenUsed/>
   </w:style>
   <w:style w:type="table" w:default="1" w:styleId="TableNormal">

</xml_diff>

<commit_message>
added to the previous commit
</commit_message>
<xml_diff>
--- a/contenu.docx
+++ b/contenu.docx
@@ -54,7 +54,7 @@
           <w:r>
             <w:fldChar w:fldCharType="separate"/>
           </w:r>
-          <w:hyperlink w:anchor="_Toc501915092" w:history="1">
+          <w:hyperlink w:anchor="_Toc501921918" w:history="1">
             <w:r>
               <w:rPr>
                 <w:rStyle w:val="Hyperlink"/>
@@ -81,7 +81,7 @@
                 <w:noProof/>
                 <w:webHidden/>
               </w:rPr>
-              <w:instrText xml:space="preserve"> PAGEREF _Toc501915092 \h </w:instrText>
+              <w:instrText xml:space="preserve"> PAGEREF _Toc501921918 \h </w:instrText>
             </w:r>
             <w:r>
               <w:rPr>
@@ -124,27 +124,13 @@
               <w:lang w:eastAsia="fr-FR"/>
             </w:rPr>
           </w:pPr>
-          <w:hyperlink w:anchor="_Toc501915093" w:history="1">
+          <w:hyperlink w:anchor="_Toc501921919" w:history="1">
             <w:r>
               <w:rPr>
                 <w:rStyle w:val="Hyperlink"/>
                 <w:noProof/>
               </w:rPr>
-              <w:t>Page</w:t>
-            </w:r>
-            <w:r>
-              <w:rPr>
-                <w:rStyle w:val="Hyperlink"/>
-                <w:noProof/>
-              </w:rPr>
-              <w:t xml:space="preserve"> </w:t>
-            </w:r>
-            <w:r>
-              <w:rPr>
-                <w:rStyle w:val="Hyperlink"/>
-                <w:noProof/>
-              </w:rPr>
-              <w:t>d’Accueil</w:t>
+              <w:t>Page d’Accueil</w:t>
             </w:r>
             <w:r>
               <w:rPr>
@@ -165,7 +151,7 @@
                 <w:noProof/>
                 <w:webHidden/>
               </w:rPr>
-              <w:instrText xml:space="preserve"> PAGEREF _Toc501915093 \h </w:instrText>
+              <w:instrText xml:space="preserve"> PAGEREF _Toc501921919 \h </w:instrText>
             </w:r>
             <w:r>
               <w:rPr>
@@ -208,7 +194,7 @@
               <w:lang w:eastAsia="fr-FR"/>
             </w:rPr>
           </w:pPr>
-          <w:hyperlink w:anchor="_Toc501915094" w:history="1">
+          <w:hyperlink w:anchor="_Toc501921920" w:history="1">
             <w:r>
               <w:rPr>
                 <w:rStyle w:val="Hyperlink"/>
@@ -235,7 +221,7 @@
                 <w:noProof/>
                 <w:webHidden/>
               </w:rPr>
-              <w:instrText xml:space="preserve"> PAGEREF _Toc501915094 \h </w:instrText>
+              <w:instrText xml:space="preserve"> PAGEREF _Toc501921920 \h </w:instrText>
             </w:r>
             <w:r>
               <w:rPr>
@@ -278,7 +264,7 @@
               <w:lang w:eastAsia="fr-FR"/>
             </w:rPr>
           </w:pPr>
-          <w:hyperlink w:anchor="_Toc501915095" w:history="1">
+          <w:hyperlink w:anchor="_Toc501921921" w:history="1">
             <w:r>
               <w:rPr>
                 <w:rStyle w:val="Hyperlink"/>
@@ -305,7 +291,7 @@
                 <w:noProof/>
                 <w:webHidden/>
               </w:rPr>
-              <w:instrText xml:space="preserve"> PAGEREF _Toc501915095 \h </w:instrText>
+              <w:instrText xml:space="preserve"> PAGEREF _Toc501921921 \h </w:instrText>
             </w:r>
             <w:r>
               <w:rPr>
@@ -348,7 +334,7 @@
               <w:lang w:eastAsia="fr-FR"/>
             </w:rPr>
           </w:pPr>
-          <w:hyperlink w:anchor="_Toc501915096" w:history="1">
+          <w:hyperlink w:anchor="_Toc501921922" w:history="1">
             <w:r>
               <w:rPr>
                 <w:rStyle w:val="Hyperlink"/>
@@ -375,7 +361,7 @@
                 <w:noProof/>
                 <w:webHidden/>
               </w:rPr>
-              <w:instrText xml:space="preserve"> PAGEREF _Toc501915096 \h </w:instrText>
+              <w:instrText xml:space="preserve"> PAGEREF _Toc501921922 \h </w:instrText>
             </w:r>
             <w:r>
               <w:rPr>
@@ -418,7 +404,7 @@
               <w:lang w:eastAsia="fr-FR"/>
             </w:rPr>
           </w:pPr>
-          <w:hyperlink w:anchor="_Toc501915097" w:history="1">
+          <w:hyperlink w:anchor="_Toc501921923" w:history="1">
             <w:r>
               <w:rPr>
                 <w:rStyle w:val="Hyperlink"/>
@@ -445,7 +431,7 @@
                 <w:noProof/>
                 <w:webHidden/>
               </w:rPr>
-              <w:instrText xml:space="preserve"> PAGEREF _Toc501915097 \h </w:instrText>
+              <w:instrText xml:space="preserve"> PAGEREF _Toc501921923 \h </w:instrText>
             </w:r>
             <w:r>
               <w:rPr>
@@ -488,7 +474,7 @@
               <w:lang w:eastAsia="fr-FR"/>
             </w:rPr>
           </w:pPr>
-          <w:hyperlink w:anchor="_Toc501915098" w:history="1">
+          <w:hyperlink w:anchor="_Toc501921924" w:history="1">
             <w:r>
               <w:rPr>
                 <w:rStyle w:val="Hyperlink"/>
@@ -515,7 +501,7 @@
                 <w:noProof/>
                 <w:webHidden/>
               </w:rPr>
-              <w:instrText xml:space="preserve"> PAGEREF _Toc501915098 \h </w:instrText>
+              <w:instrText xml:space="preserve"> PAGEREF _Toc501921924 \h </w:instrText>
             </w:r>
             <w:r>
               <w:rPr>
@@ -558,7 +544,7 @@
               <w:lang w:eastAsia="fr-FR"/>
             </w:rPr>
           </w:pPr>
-          <w:hyperlink w:anchor="_Toc501915099" w:history="1">
+          <w:hyperlink w:anchor="_Toc501921925" w:history="1">
             <w:r>
               <w:rPr>
                 <w:rStyle w:val="Hyperlink"/>
@@ -585,7 +571,7 @@
                 <w:noProof/>
                 <w:webHidden/>
               </w:rPr>
-              <w:instrText xml:space="preserve"> PAGEREF _Toc501915099 \h </w:instrText>
+              <w:instrText xml:space="preserve"> PAGEREF _Toc501921925 \h </w:instrText>
             </w:r>
             <w:r>
               <w:rPr>
@@ -628,7 +614,7 @@
               <w:lang w:eastAsia="fr-FR"/>
             </w:rPr>
           </w:pPr>
-          <w:hyperlink w:anchor="_Toc501915100" w:history="1">
+          <w:hyperlink w:anchor="_Toc501921926" w:history="1">
             <w:r>
               <w:rPr>
                 <w:rStyle w:val="Hyperlink"/>
@@ -655,7 +641,7 @@
                 <w:noProof/>
                 <w:webHidden/>
               </w:rPr>
-              <w:instrText xml:space="preserve"> PAGEREF _Toc501915100 \h </w:instrText>
+              <w:instrText xml:space="preserve"> PAGEREF _Toc501921926 \h </w:instrText>
             </w:r>
             <w:r>
               <w:rPr>
@@ -698,7 +684,7 @@
               <w:lang w:eastAsia="fr-FR"/>
             </w:rPr>
           </w:pPr>
-          <w:hyperlink w:anchor="_Toc501915101" w:history="1">
+          <w:hyperlink w:anchor="_Toc501921927" w:history="1">
             <w:r>
               <w:rPr>
                 <w:rStyle w:val="Hyperlink"/>
@@ -725,7 +711,7 @@
                 <w:noProof/>
                 <w:webHidden/>
               </w:rPr>
-              <w:instrText xml:space="preserve"> PAGEREF _Toc501915101 \h </w:instrText>
+              <w:instrText xml:space="preserve"> PAGEREF _Toc501921927 \h </w:instrText>
             </w:r>
             <w:r>
               <w:rPr>
@@ -768,7 +754,7 @@
               <w:lang w:eastAsia="fr-FR"/>
             </w:rPr>
           </w:pPr>
-          <w:hyperlink w:anchor="_Toc501915102" w:history="1">
+          <w:hyperlink w:anchor="_Toc501921928" w:history="1">
             <w:r>
               <w:rPr>
                 <w:rStyle w:val="Hyperlink"/>
@@ -795,7 +781,7 @@
                 <w:noProof/>
                 <w:webHidden/>
               </w:rPr>
-              <w:instrText xml:space="preserve"> PAGEREF _Toc501915102 \h </w:instrText>
+              <w:instrText xml:space="preserve"> PAGEREF _Toc501921928 \h </w:instrText>
             </w:r>
             <w:r>
               <w:rPr>
@@ -838,7 +824,7 @@
               <w:lang w:eastAsia="fr-FR"/>
             </w:rPr>
           </w:pPr>
-          <w:hyperlink w:anchor="_Toc501915103" w:history="1">
+          <w:hyperlink w:anchor="_Toc501921929" w:history="1">
             <w:r>
               <w:rPr>
                 <w:rStyle w:val="Hyperlink"/>
@@ -865,7 +851,7 @@
                 <w:noProof/>
                 <w:webHidden/>
               </w:rPr>
-              <w:instrText xml:space="preserve"> PAGEREF _Toc501915103 \h </w:instrText>
+              <w:instrText xml:space="preserve"> PAGEREF _Toc501921929 \h </w:instrText>
             </w:r>
             <w:r>
               <w:rPr>
@@ -908,7 +894,7 @@
               <w:lang w:eastAsia="fr-FR"/>
             </w:rPr>
           </w:pPr>
-          <w:hyperlink w:anchor="_Toc501915104" w:history="1">
+          <w:hyperlink w:anchor="_Toc501921930" w:history="1">
             <w:r>
               <w:rPr>
                 <w:rStyle w:val="Hyperlink"/>
@@ -935,7 +921,7 @@
                 <w:noProof/>
                 <w:webHidden/>
               </w:rPr>
-              <w:instrText xml:space="preserve"> PAGEREF _Toc501915104 \h </w:instrText>
+              <w:instrText xml:space="preserve"> PAGEREF _Toc501921930 \h </w:instrText>
             </w:r>
             <w:r>
               <w:rPr>
@@ -956,6 +942,161 @@
                 <w:webHidden/>
               </w:rPr>
               <w:t>8</w:t>
+            </w:r>
+            <w:r>
+              <w:rPr>
+                <w:noProof/>
+                <w:webHidden/>
+              </w:rPr>
+              <w:fldChar w:fldCharType="end"/>
+            </w:r>
+          </w:hyperlink>
+        </w:p>
+        <w:p>
+          <w:pPr>
+            <w:pStyle w:val="TOC1"/>
+            <w:tabs>
+              <w:tab w:val="right" w:leader="dot" w:pos="10763"/>
+            </w:tabs>
+            <w:rPr>
+              <w:rFonts w:eastAsiaTheme="minorEastAsia"/>
+              <w:noProof/>
+              <w:lang w:eastAsia="fr-FR"/>
+            </w:rPr>
+          </w:pPr>
+          <w:hyperlink w:anchor="_Toc501921931" w:history="1">
+            <w:r>
+              <w:rPr>
+                <w:rStyle w:val="Hyperlink"/>
+                <w:noProof/>
+                <w:lang w:val="ru-RU"/>
+              </w:rPr>
+              <w:t>Изменения</w:t>
+            </w:r>
+            <w:r>
+              <w:rPr>
+                <w:noProof/>
+                <w:webHidden/>
+              </w:rPr>
+              <w:tab/>
+            </w:r>
+            <w:r>
+              <w:rPr>
+                <w:noProof/>
+                <w:webHidden/>
+              </w:rPr>
+              <w:fldChar w:fldCharType="begin"/>
+            </w:r>
+            <w:r>
+              <w:rPr>
+                <w:noProof/>
+                <w:webHidden/>
+              </w:rPr>
+              <w:instrText xml:space="preserve"> PAGEREF _Toc501921931 \h </w:instrText>
+            </w:r>
+            <w:r>
+              <w:rPr>
+                <w:noProof/>
+                <w:webHidden/>
+              </w:rPr>
+            </w:r>
+            <w:r>
+              <w:rPr>
+                <w:noProof/>
+                <w:webHidden/>
+              </w:rPr>
+              <w:fldChar w:fldCharType="separate"/>
+            </w:r>
+            <w:r>
+              <w:rPr>
+                <w:noProof/>
+                <w:webHidden/>
+              </w:rPr>
+              <w:t>10</w:t>
+            </w:r>
+            <w:r>
+              <w:rPr>
+                <w:noProof/>
+                <w:webHidden/>
+              </w:rPr>
+              <w:fldChar w:fldCharType="end"/>
+            </w:r>
+          </w:hyperlink>
+        </w:p>
+        <w:p>
+          <w:pPr>
+            <w:pStyle w:val="TOC2"/>
+            <w:tabs>
+              <w:tab w:val="right" w:leader="dot" w:pos="10763"/>
+            </w:tabs>
+            <w:rPr>
+              <w:rFonts w:eastAsiaTheme="minorEastAsia"/>
+              <w:noProof/>
+              <w:lang w:eastAsia="fr-FR"/>
+            </w:rPr>
+          </w:pPr>
+          <w:hyperlink w:anchor="_Toc501921932" w:history="1">
+            <w:r>
+              <w:rPr>
+                <w:rStyle w:val="Hyperlink"/>
+                <w:noProof/>
+              </w:rPr>
+              <w:t>20/</w:t>
+            </w:r>
+            <w:r>
+              <w:rPr>
+                <w:rStyle w:val="Hyperlink"/>
+                <w:noProof/>
+              </w:rPr>
+              <w:t>1</w:t>
+            </w:r>
+            <w:r>
+              <w:rPr>
+                <w:rStyle w:val="Hyperlink"/>
+                <w:noProof/>
+              </w:rPr>
+              <w:t>2 :</w:t>
+            </w:r>
+            <w:r>
+              <w:rPr>
+                <w:noProof/>
+                <w:webHidden/>
+              </w:rPr>
+              <w:tab/>
+            </w:r>
+            <w:r>
+              <w:rPr>
+                <w:noProof/>
+                <w:webHidden/>
+              </w:rPr>
+              <w:fldChar w:fldCharType="begin"/>
+            </w:r>
+            <w:r>
+              <w:rPr>
+                <w:noProof/>
+                <w:webHidden/>
+              </w:rPr>
+              <w:instrText xml:space="preserve"> PAGEREF _Toc501921932 \h </w:instrText>
+            </w:r>
+            <w:r>
+              <w:rPr>
+                <w:noProof/>
+                <w:webHidden/>
+              </w:rPr>
+            </w:r>
+            <w:r>
+              <w:rPr>
+                <w:noProof/>
+                <w:webHidden/>
+              </w:rPr>
+              <w:fldChar w:fldCharType="separate"/>
+            </w:r>
+            <w:r>
+              <w:rPr>
+                <w:noProof/>
+                <w:webHidden/>
+              </w:rPr>
+              <w:t>10</w:t>
             </w:r>
             <w:r>
               <w:rPr>
@@ -1043,7 +1184,7 @@
       <w:pPr>
         <w:pStyle w:val="Heading1"/>
       </w:pPr>
-      <w:bookmarkStart w:id="0" w:name="_Toc501915092"/>
+      <w:bookmarkStart w:id="0" w:name="_Toc501921918"/>
       <w:r>
         <w:lastRenderedPageBreak/>
         <w:t>Cours de la rédaction WEB, 24/03/2017</w:t>
@@ -1749,7 +1890,7 @@
           <w:sz w:val="32"/>
         </w:rPr>
       </w:pPr>
-      <w:bookmarkStart w:id="1" w:name="_Toc501915093"/>
+      <w:bookmarkStart w:id="1" w:name="_Toc501921919"/>
       <w:r>
         <w:rPr>
           <w:sz w:val="32"/>
@@ -1766,7 +1907,7 @@
           <w:sz w:val="28"/>
         </w:rPr>
       </w:pPr>
-      <w:bookmarkStart w:id="2" w:name="_Toc501915094"/>
+      <w:bookmarkStart w:id="2" w:name="_Toc501921920"/>
       <w:r>
         <w:rPr>
           <w:sz w:val="28"/>
@@ -2445,7 +2586,7 @@
       <w:pPr>
         <w:pStyle w:val="Heading1"/>
       </w:pPr>
-      <w:bookmarkStart w:id="3" w:name="_Toc501915095"/>
+      <w:bookmarkStart w:id="3" w:name="_Toc501921921"/>
       <w:r>
         <w:rPr>
           <w:sz w:val="32"/>
@@ -2629,7 +2770,7 @@
         <w:pStyle w:val="Heading1"/>
         <w:jc w:val="center"/>
       </w:pPr>
-      <w:bookmarkStart w:id="4" w:name="_Toc501915096"/>
+      <w:bookmarkStart w:id="4" w:name="_Toc501921922"/>
       <w:r>
         <w:t>REALISATIONS</w:t>
       </w:r>
@@ -2887,7 +3028,7 @@
           <w:sz w:val="28"/>
         </w:rPr>
       </w:pPr>
-      <w:bookmarkStart w:id="8" w:name="_Toc501915097"/>
+      <w:bookmarkStart w:id="8" w:name="_Toc501921923"/>
       <w:r>
         <w:rPr>
           <w:sz w:val="28"/>
@@ -3179,7 +3320,7 @@
           <w:tab/>
         </w:r>
       </w:ins>
-      <w:bookmarkStart w:id="15" w:name="_Toc501915098"/>
+      <w:bookmarkStart w:id="15" w:name="_Toc501921924"/>
       <w:ins w:id="16" w:author="Windows User" w:date="2017-12-20T10:42:00Z">
         <w:r>
           <w:rPr>
@@ -3783,7 +3924,7 @@
           <w:tab/>
         </w:r>
       </w:ins>
-      <w:bookmarkStart w:id="45" w:name="_Toc501915099"/>
+      <w:bookmarkStart w:id="45" w:name="_Toc501921925"/>
       <w:ins w:id="46" w:author="Windows User" w:date="2017-12-20T10:46:00Z">
         <w:r>
           <w:t xml:space="preserve">Réalisation </w:t>
@@ -3792,7 +3933,7 @@
           <w:rPr>
             <w:rPrChange w:id="47" w:author="Windows User" w:date="2017-12-20T10:46:00Z">
               <w:rPr>
-                <w:b/>
+                <w:bCs/>
                 <w:sz w:val="24"/>
               </w:rPr>
             </w:rPrChange>
@@ -3805,6 +3946,8 @@
           <w:rPr>
             <w:rPrChange w:id="49" w:author="Windows User" w:date="2017-12-20T10:46:00Z">
               <w:rPr>
+                <w:b/>
+                <w:bCs/>
                 <w:sz w:val="24"/>
               </w:rPr>
             </w:rPrChange>
@@ -3817,6 +3960,8 @@
           <w:rPr>
             <w:rPrChange w:id="51" w:author="Windows User" w:date="2017-12-20T10:46:00Z">
               <w:rPr>
+                <w:b/>
+                <w:bCs/>
                 <w:sz w:val="24"/>
               </w:rPr>
             </w:rPrChange>
@@ -3829,6 +3974,8 @@
           <w:rPr>
             <w:rPrChange w:id="53" w:author="Windows User" w:date="2017-12-20T10:46:00Z">
               <w:rPr>
+                <w:b/>
+                <w:bCs/>
                 <w:sz w:val="24"/>
               </w:rPr>
             </w:rPrChange>
@@ -4553,7 +4700,7 @@
         <w:pStyle w:val="Heading1"/>
         <w:jc w:val="center"/>
       </w:pPr>
-      <w:bookmarkStart w:id="98" w:name="_Toc501915100"/>
+      <w:bookmarkStart w:id="98" w:name="_Toc501921926"/>
       <w:r>
         <w:t>COMPETENCES</w:t>
       </w:r>
@@ -4601,7 +4748,7 @@
           </w:pPr>
         </w:pPrChange>
       </w:pPr>
-      <w:bookmarkStart w:id="100" w:name="_Toc501915101"/>
+      <w:bookmarkStart w:id="100" w:name="_Toc501921927"/>
       <w:r>
         <w:t>Compétence organisationnelle « Préparation et</w:t>
       </w:r>
@@ -4975,7 +5122,7 @@
       <w:pPr>
         <w:pStyle w:val="Heading2"/>
       </w:pPr>
-      <w:bookmarkStart w:id="101" w:name="_Toc501915102"/>
+      <w:bookmarkStart w:id="101" w:name="_Toc501921928"/>
       <w:r>
         <w:t>Compétence organisationnelle « </w:t>
       </w:r>
@@ -5505,7 +5652,7 @@
       <w:pPr>
         <w:pStyle w:val="Heading2"/>
       </w:pPr>
-      <w:bookmarkStart w:id="102" w:name="_Toc501915103"/>
+      <w:bookmarkStart w:id="102" w:name="_Toc501921929"/>
       <w:r>
         <w:t>Compétence technique « </w:t>
       </w:r>
@@ -6492,7 +6639,7 @@
       <w:pPr>
         <w:pStyle w:val="Heading2"/>
       </w:pPr>
-      <w:bookmarkStart w:id="103" w:name="_Toc501915104"/>
+      <w:bookmarkStart w:id="103" w:name="_Toc501921930"/>
       <w:r>
         <w:t>Compétence technique « Programmation en JavaScript</w:t>
       </w:r>
@@ -7770,32 +7917,32 @@
         <w:rPr>
           <w:sz w:val="24"/>
         </w:rPr>
+        <w:t>client</w:t>
+      </w:r>
+      <w:r>
+        <w:rPr>
+          <w:sz w:val="24"/>
+        </w:rPr>
+        <w:t>s</w:t>
+      </w:r>
+      <w:r>
+        <w:rPr>
+          <w:sz w:val="24"/>
+        </w:rPr>
+        <w:t xml:space="preserve"> de service web utilisant protocole SOAP;</w:t>
+      </w:r>
+    </w:p>
+    <w:p>
+      <w:pPr>
+        <w:rPr>
+          <w:sz w:val="24"/>
+        </w:rPr>
+      </w:pPr>
+      <w:r>
+        <w:rPr>
+          <w:sz w:val="24"/>
+        </w:rPr>
         <w:lastRenderedPageBreak/>
-        <w:t>client</w:t>
-      </w:r>
-      <w:r>
-        <w:rPr>
-          <w:sz w:val="24"/>
-        </w:rPr>
-        <w:t>s</w:t>
-      </w:r>
-      <w:r>
-        <w:rPr>
-          <w:sz w:val="24"/>
-        </w:rPr>
-        <w:t xml:space="preserve"> de service web utilisant protocole SOAP;</w:t>
-      </w:r>
-    </w:p>
-    <w:p>
-      <w:pPr>
-        <w:rPr>
-          <w:sz w:val="24"/>
-        </w:rPr>
-      </w:pPr>
-      <w:r>
-        <w:rPr>
-          <w:sz w:val="24"/>
-        </w:rPr>
         <w:t xml:space="preserve">Cette compétence est utilisé dans </w:t>
       </w:r>
       <w:proofErr w:type="gramStart"/>
@@ -7889,20 +8036,24 @@
           <w:lang w:val="ru-RU"/>
         </w:rPr>
       </w:pPr>
+      <w:bookmarkStart w:id="106" w:name="_Toc501921931"/>
       <w:r>
         <w:rPr>
           <w:lang w:val="ru-RU"/>
         </w:rPr>
         <w:t>Изменения</w:t>
       </w:r>
+      <w:bookmarkEnd w:id="106"/>
     </w:p>
     <w:p>
       <w:pPr>
         <w:pStyle w:val="Heading2"/>
       </w:pPr>
+      <w:bookmarkStart w:id="107" w:name="_Toc501921932"/>
       <w:r>
         <w:t>20/12 :</w:t>
       </w:r>
+      <w:bookmarkEnd w:id="107"/>
     </w:p>
     <w:p>
       <w:pPr>
@@ -7915,6 +8066,7 @@
           <w:highlight w:val="yellow"/>
         </w:rPr>
       </w:pPr>
+      <w:bookmarkStart w:id="108" w:name="_GoBack"/>
       <w:r>
         <w:rPr>
           <w:highlight w:val="yellow"/>
@@ -7953,7 +8105,6 @@
           <w:highlight w:val="yellow"/>
         </w:rPr>
       </w:pPr>
-      <w:bookmarkStart w:id="106" w:name="_GoBack"/>
       <w:r>
         <w:rPr>
           <w:highlight w:val="yellow"/>
@@ -7981,7 +8132,6 @@
         </w:rPr>
         <w:t>Pique</w:t>
       </w:r>
-      <w:bookmarkEnd w:id="106"/>
     </w:p>
     <w:p>
       <w:pPr>
@@ -8443,6 +8593,7 @@
         <w:t>https://wordpress.org/plugins/shortcode-empty-paragraph-fix/</w:t>
       </w:r>
     </w:p>
+    <w:bookmarkEnd w:id="108"/>
     <w:p>
       <w:pPr>
         <w:pStyle w:val="ListParagraph"/>
@@ -12926,7 +13077,7 @@
 </file>
 
 <file path=customXml/itemProps1.xml><?xml version="1.0" encoding="utf-8"?>
-<ds:datastoreItem xmlns:ds="http://schemas.openxmlformats.org/officeDocument/2006/customXml" ds:itemID="{A8160451-C7F1-4485-9F56-96715FA64866}">
+<ds:datastoreItem xmlns:ds="http://schemas.openxmlformats.org/officeDocument/2006/customXml" ds:itemID="{D078CA01-398C-4B97-BE1B-93963F7505DF}">
   <ds:schemaRefs>
     <ds:schemaRef ds:uri="http://schemas.openxmlformats.org/officeDocument/2006/bibliography"/>
   </ds:schemaRefs>

</xml_diff>